<commit_message>
hovinko hori a martin kemrman
</commit_message>
<xml_diff>
--- a/17_petr_sabach-hovno_hori.docx
+++ b/17_petr_sabach-hovno_hori.docx
@@ -121,6 +121,43 @@
         <w:spacing w:beforeLines="60" w:before="144" w:afterLines="60" w:after="144"/>
         <w:rPr>
           <w:rFonts w:asciiTheme="minorHAnsi" w:hAnsiTheme="minorHAnsi" w:cstheme="minorHAnsi"/>
+          <w:b/>
+          <w:bCs/>
+          <w:color w:val="4472C4" w:themeColor="accent1"/>
+          <w:sz w:val="32"/>
+          <w:szCs w:val="32"/>
+          <w:lang w:val="cs-CZ"/>
+        </w:rPr>
+      </w:pPr>
+      <w:r>
+        <w:rPr>
+          <w:rFonts w:asciiTheme="minorHAnsi" w:hAnsiTheme="minorHAnsi" w:cstheme="minorHAnsi"/>
+          <w:b/>
+          <w:bCs/>
+          <w:color w:val="4472C4" w:themeColor="accent1"/>
+          <w:sz w:val="28"/>
+          <w:szCs w:val="28"/>
+        </w:rPr>
+        <w:t>Petr Šabach byl český nejvýznamnější prozaik a scenárista</w:t>
+      </w:r>
+      <w:r>
+        <w:rPr>
+          <w:rFonts w:asciiTheme="minorHAnsi" w:hAnsiTheme="minorHAnsi" w:cstheme="minorHAnsi"/>
+          <w:b/>
+          <w:bCs/>
+          <w:color w:val="4472C4" w:themeColor="accent1"/>
+          <w:sz w:val="28"/>
+          <w:szCs w:val="28"/>
+          <w:lang w:val="cs-CZ"/>
+        </w:rPr>
+        <w:t xml:space="preserve"> známý historickými romány a povídkami.</w:t>
+      </w:r>
+    </w:p>
+    <w:p>
+      <w:pPr>
+        <w:spacing w:beforeLines="60" w:before="144" w:afterLines="60" w:after="144"/>
+        <w:rPr>
+          <w:rFonts w:asciiTheme="minorHAnsi" w:hAnsiTheme="minorHAnsi" w:cstheme="minorHAnsi"/>
           <w:color w:val="0070C0"/>
           <w:sz w:val="28"/>
           <w:szCs w:val="28"/>
@@ -233,62 +270,18 @@
           <w:szCs w:val="28"/>
           <w:lang w:val="cs-CZ"/>
         </w:rPr>
-        <w:t>Český spisovatel, z</w:t>
-      </w:r>
-      <w:r>
-        <w:rPr>
-          <w:rFonts w:asciiTheme="minorHAnsi" w:hAnsiTheme="minorHAnsi" w:cstheme="minorHAnsi"/>
-          <w:color w:val="0070C0"/>
-          <w:sz w:val="28"/>
-          <w:szCs w:val="28"/>
-          <w:lang w:val="cs-CZ"/>
-        </w:rPr>
-        <w:t>n</w:t>
-      </w:r>
-      <w:r>
-        <w:rPr>
-          <w:rFonts w:asciiTheme="minorHAnsi" w:hAnsiTheme="minorHAnsi" w:cstheme="minorHAnsi"/>
-          <w:color w:val="0070C0"/>
-          <w:sz w:val="28"/>
-          <w:szCs w:val="28"/>
-          <w:lang w:val="cs-CZ"/>
-        </w:rPr>
-        <w:t>ámý historickými romány a povídkami</w:t>
-      </w:r>
-    </w:p>
-    <w:p>
-      <w:pPr>
-        <w:spacing w:beforeLines="60" w:before="144" w:afterLines="60" w:after="144"/>
-        <w:rPr>
-          <w:rFonts w:asciiTheme="minorHAnsi" w:hAnsiTheme="minorHAnsi" w:cstheme="minorHAnsi"/>
-          <w:color w:val="0070C0"/>
-          <w:sz w:val="28"/>
-          <w:szCs w:val="28"/>
-          <w:lang w:val="cs-CZ"/>
-        </w:rPr>
-      </w:pPr>
-      <w:r>
-        <w:rPr>
-          <w:rFonts w:asciiTheme="minorHAnsi" w:hAnsiTheme="minorHAnsi" w:cstheme="minorHAnsi"/>
-          <w:color w:val="0070C0"/>
-          <w:sz w:val="28"/>
-          <w:szCs w:val="28"/>
-          <w:lang w:val="cs-CZ"/>
-        </w:rPr>
         <w:t xml:space="preserve">Současný autor české </w:t>
       </w:r>
-      <w:proofErr w:type="spellStart"/>
-      <w:r>
-        <w:rPr>
-          <w:rFonts w:asciiTheme="minorHAnsi" w:hAnsiTheme="minorHAnsi" w:cstheme="minorHAnsi"/>
-          <w:color w:val="0070C0"/>
-          <w:sz w:val="28"/>
-          <w:szCs w:val="28"/>
-          <w:lang w:val="cs-CZ"/>
-        </w:rPr>
-        <w:t>literatůry</w:t>
-      </w:r>
-      <w:proofErr w:type="spellEnd"/>
+      <w:r>
+        <w:rPr>
+          <w:rFonts w:asciiTheme="minorHAnsi" w:hAnsiTheme="minorHAnsi" w:cstheme="minorHAnsi"/>
+          <w:color w:val="0070C0"/>
+          <w:sz w:val="28"/>
+          <w:szCs w:val="28"/>
+          <w:lang w:val="cs-CZ"/>
+        </w:rPr>
+        <w:t>literatury</w:t>
+      </w:r>
     </w:p>
     <w:p>
       <w:pPr>
@@ -419,20 +412,58 @@
           <w:szCs w:val="28"/>
           <w:lang w:val="cs-CZ"/>
         </w:rPr>
-        <w:t xml:space="preserve">Metodik, hlídač, </w:t>
-      </w:r>
-      <w:proofErr w:type="spellStart"/>
-      <w:r>
-        <w:rPr>
-          <w:rFonts w:asciiTheme="minorHAnsi" w:hAnsiTheme="minorHAnsi" w:cstheme="minorHAnsi"/>
-          <w:color w:val="0070C0"/>
-          <w:sz w:val="28"/>
-          <w:szCs w:val="28"/>
-          <w:lang w:val="cs-CZ"/>
-        </w:rPr>
-        <w:t>inventurík</w:t>
-      </w:r>
-      <w:proofErr w:type="spellEnd"/>
+        <w:t>Metodik, hlídač,</w:t>
+      </w:r>
+      <w:r>
+        <w:rPr>
+          <w:rFonts w:asciiTheme="minorHAnsi" w:hAnsiTheme="minorHAnsi" w:cstheme="minorHAnsi"/>
+          <w:color w:val="0070C0"/>
+          <w:sz w:val="28"/>
+          <w:szCs w:val="28"/>
+          <w:lang w:val="cs-CZ"/>
+        </w:rPr>
+        <w:t xml:space="preserve"> </w:t>
+      </w:r>
+      <w:r>
+        <w:rPr>
+          <w:rFonts w:asciiTheme="minorHAnsi" w:hAnsiTheme="minorHAnsi" w:cstheme="minorHAnsi"/>
+          <w:color w:val="0070C0"/>
+          <w:sz w:val="28"/>
+          <w:szCs w:val="28"/>
+          <w:lang w:val="cs-CZ"/>
+        </w:rPr>
+        <w:t>sekretář</w:t>
+      </w:r>
+      <w:r>
+        <w:rPr>
+          <w:rFonts w:asciiTheme="minorHAnsi" w:hAnsiTheme="minorHAnsi" w:cstheme="minorHAnsi"/>
+          <w:color w:val="0070C0"/>
+          <w:sz w:val="28"/>
+          <w:szCs w:val="28"/>
+          <w:lang w:val="cs-CZ"/>
+        </w:rPr>
+        <w:t>,</w:t>
+      </w:r>
+      <w:r>
+        <w:rPr>
+          <w:rFonts w:asciiTheme="minorHAnsi" w:hAnsiTheme="minorHAnsi" w:cstheme="minorHAnsi"/>
+          <w:color w:val="0070C0"/>
+          <w:sz w:val="28"/>
+          <w:szCs w:val="28"/>
+          <w:lang w:val="cs-CZ"/>
+        </w:rPr>
+        <w:t xml:space="preserve"> </w:t>
+      </w:r>
+      <w:r>
+        <w:rPr>
+          <w:rFonts w:asciiTheme="minorHAnsi" w:hAnsiTheme="minorHAnsi" w:cstheme="minorHAnsi"/>
+          <w:color w:val="0070C0"/>
+          <w:sz w:val="28"/>
+          <w:szCs w:val="28"/>
+          <w:lang w:val="cs-CZ"/>
+        </w:rPr>
+        <w:t>inventurník</w:t>
+      </w:r>
       <w:r>
         <w:rPr>
           <w:rFonts w:asciiTheme="minorHAnsi" w:hAnsiTheme="minorHAnsi" w:cstheme="minorHAnsi"/>
@@ -843,6 +874,112 @@
         </w:rPr>
         <w:t>ženou</w:t>
       </w:r>
+      <w:r>
+        <w:rPr>
+          <w:rFonts w:asciiTheme="minorHAnsi" w:hAnsiTheme="minorHAnsi" w:cstheme="minorHAnsi"/>
+          <w:color w:val="0070C0"/>
+          <w:sz w:val="28"/>
+          <w:szCs w:val="28"/>
+          <w:lang w:val="cs-CZ"/>
+        </w:rPr>
+        <w:t xml:space="preserve"> a jejich rozdílný pohled na totžná témata</w:t>
+      </w:r>
+    </w:p>
+    <w:p>
+      <w:pPr>
+        <w:numPr>
+          <w:ilvl w:val="2"/>
+          <w:numId w:val="1"/>
+        </w:numPr>
+        <w:spacing w:beforeLines="60" w:before="144" w:afterLines="60" w:after="144"/>
+        <w:rPr>
+          <w:rFonts w:asciiTheme="minorHAnsi" w:hAnsiTheme="minorHAnsi" w:cstheme="minorHAnsi"/>
+          <w:color w:val="000000" w:themeColor="text1"/>
+          <w:sz w:val="28"/>
+          <w:szCs w:val="28"/>
+        </w:rPr>
+      </w:pPr>
+      <w:r>
+        <w:rPr>
+          <w:rFonts w:asciiTheme="minorHAnsi" w:hAnsiTheme="minorHAnsi" w:cstheme="minorHAnsi"/>
+          <w:color w:val="000000" w:themeColor="text1"/>
+          <w:sz w:val="28"/>
+          <w:szCs w:val="28"/>
+          <w:lang w:val="cs-CZ"/>
+        </w:rPr>
+        <w:t xml:space="preserve">Žena je ta, co přemýšlí </w:t>
+      </w:r>
+      <w:r>
+        <w:rPr>
+          <w:rFonts w:asciiTheme="minorHAnsi" w:hAnsiTheme="minorHAnsi" w:cstheme="minorHAnsi"/>
+          <w:color w:val="000000" w:themeColor="text1"/>
+          <w:sz w:val="28"/>
+          <w:szCs w:val="28"/>
+          <w:lang w:val="cs-CZ"/>
+        </w:rPr>
+        <w:t>širším</w:t>
+      </w:r>
+      <w:r>
+        <w:rPr>
+          <w:rFonts w:asciiTheme="minorHAnsi" w:hAnsiTheme="minorHAnsi" w:cstheme="minorHAnsi"/>
+          <w:color w:val="000000" w:themeColor="text1"/>
+          <w:sz w:val="28"/>
+          <w:szCs w:val="28"/>
+          <w:lang w:val="cs-CZ"/>
+        </w:rPr>
+        <w:t xml:space="preserve"> pohledem</w:t>
+      </w:r>
+    </w:p>
+    <w:p>
+      <w:pPr>
+        <w:numPr>
+          <w:ilvl w:val="2"/>
+          <w:numId w:val="1"/>
+        </w:numPr>
+        <w:spacing w:beforeLines="60" w:before="144" w:afterLines="60" w:after="144"/>
+        <w:rPr>
+          <w:rFonts w:asciiTheme="minorHAnsi" w:hAnsiTheme="minorHAnsi" w:cstheme="minorHAnsi"/>
+          <w:color w:val="000000" w:themeColor="text1"/>
+          <w:sz w:val="28"/>
+          <w:szCs w:val="28"/>
+        </w:rPr>
+      </w:pPr>
+      <w:r>
+        <w:rPr>
+          <w:rFonts w:asciiTheme="minorHAnsi" w:hAnsiTheme="minorHAnsi" w:cstheme="minorHAnsi"/>
+          <w:color w:val="000000" w:themeColor="text1"/>
+          <w:sz w:val="28"/>
+          <w:szCs w:val="28"/>
+          <w:lang w:val="cs-CZ"/>
+        </w:rPr>
+        <w:lastRenderedPageBreak/>
+        <w:t>Autor zastupuje muže</w:t>
+      </w:r>
+    </w:p>
+    <w:p>
+      <w:pPr>
+        <w:numPr>
+          <w:ilvl w:val="2"/>
+          <w:numId w:val="1"/>
+        </w:numPr>
+        <w:spacing w:beforeLines="60" w:before="144" w:afterLines="60" w:after="144"/>
+        <w:rPr>
+          <w:rFonts w:asciiTheme="minorHAnsi" w:hAnsiTheme="minorHAnsi" w:cstheme="minorHAnsi"/>
+          <w:color w:val="000000" w:themeColor="text1"/>
+          <w:sz w:val="28"/>
+          <w:szCs w:val="28"/>
+        </w:rPr>
+      </w:pPr>
+      <w:r>
+        <w:rPr>
+          <w:rFonts w:asciiTheme="minorHAnsi" w:hAnsiTheme="minorHAnsi" w:cstheme="minorHAnsi"/>
+          <w:color w:val="000000" w:themeColor="text1"/>
+          <w:sz w:val="28"/>
+          <w:szCs w:val="28"/>
+          <w:lang w:val="cs-CZ"/>
+        </w:rPr>
+        <w:t>Manželka zastupuje ženu</w:t>
+      </w:r>
     </w:p>
     <w:p>
       <w:pPr>
@@ -913,6 +1050,16 @@
         </w:rPr>
         <w:t>Dospívání</w:t>
       </w:r>
+      <w:r>
+        <w:rPr>
+          <w:rFonts w:asciiTheme="minorHAnsi" w:hAnsiTheme="minorHAnsi" w:cstheme="minorHAnsi"/>
+          <w:color w:val="00B050"/>
+          <w:sz w:val="28"/>
+          <w:szCs w:val="28"/>
+          <w:lang w:val="cs-CZ"/>
+        </w:rPr>
+        <w:t xml:space="preserve"> - </w:t>
+      </w:r>
     </w:p>
     <w:p>
       <w:pPr>
@@ -936,7 +1083,17 @@
           <w:szCs w:val="28"/>
           <w:lang w:val="cs-CZ"/>
         </w:rPr>
-        <w:t>Život obyčejných lidí</w:t>
+        <w:t>Popis života</w:t>
+      </w:r>
+      <w:r>
+        <w:rPr>
+          <w:rFonts w:asciiTheme="minorHAnsi" w:hAnsiTheme="minorHAnsi" w:cstheme="minorHAnsi"/>
+          <w:color w:val="0070C0"/>
+          <w:sz w:val="28"/>
+          <w:szCs w:val="28"/>
+          <w:lang w:val="cs-CZ"/>
+        </w:rPr>
+        <w:t xml:space="preserve"> obyčejných lidí</w:t>
       </w:r>
     </w:p>
     <w:p>
@@ -961,7 +1118,6 @@
           <w:szCs w:val="28"/>
           <w:lang w:val="cs-CZ"/>
         </w:rPr>
-        <w:lastRenderedPageBreak/>
         <w:t>Motiv</w:t>
       </w:r>
       <w:r>
@@ -989,6 +1145,36 @@
           <w:szCs w:val="28"/>
         </w:rPr>
       </w:pPr>
+      <w:r>
+        <w:rPr>
+          <w:rFonts w:asciiTheme="minorHAnsi" w:hAnsiTheme="minorHAnsi" w:cstheme="minorHAnsi"/>
+          <w:color w:val="000000" w:themeColor="text1"/>
+          <w:sz w:val="28"/>
+          <w:szCs w:val="28"/>
+          <w:lang w:val="cs-CZ"/>
+        </w:rPr>
+        <w:t xml:space="preserve">Autobiografie, </w:t>
+      </w:r>
+      <w:r>
+        <w:rPr>
+          <w:rFonts w:asciiTheme="minorHAnsi" w:hAnsiTheme="minorHAnsi" w:cstheme="minorHAnsi"/>
+          <w:color w:val="000000" w:themeColor="text1"/>
+          <w:sz w:val="28"/>
+          <w:szCs w:val="28"/>
+          <w:lang w:val="cs-CZ"/>
+        </w:rPr>
+        <w:t>nevědomost, sázka, čest, hrdost, stáří, přátelství, rozpory, komunismu</w:t>
+      </w:r>
+      <w:r>
+        <w:rPr>
+          <w:rFonts w:asciiTheme="minorHAnsi" w:hAnsiTheme="minorHAnsi" w:cstheme="minorHAnsi"/>
+          <w:color w:val="000000" w:themeColor="text1"/>
+          <w:sz w:val="28"/>
+          <w:szCs w:val="28"/>
+          <w:lang w:val="cs-CZ"/>
+        </w:rPr>
+        <w:t>s</w:t>
+      </w:r>
     </w:p>
     <w:p>
       <w:pPr>
@@ -1085,17 +1271,15 @@
         </w:rPr>
         <w:t xml:space="preserve">Sledování </w:t>
       </w:r>
-      <w:proofErr w:type="spellStart"/>
-      <w:r>
-        <w:rPr>
-          <w:rFonts w:asciiTheme="minorHAnsi" w:hAnsiTheme="minorHAnsi" w:cstheme="minorHAnsi"/>
-          <w:sz w:val="28"/>
-          <w:szCs w:val="28"/>
-          <w:lang w:val="cs-CZ"/>
-        </w:rPr>
-        <w:t>hrdin</w:t>
-      </w:r>
-      <w:proofErr w:type="spellEnd"/>
+      <w:r>
+        <w:rPr>
+          <w:rFonts w:asciiTheme="minorHAnsi" w:hAnsiTheme="minorHAnsi" w:cstheme="minorHAnsi"/>
+          <w:sz w:val="28"/>
+          <w:szCs w:val="28"/>
+          <w:lang w:val="cs-CZ"/>
+        </w:rPr>
+        <w:t>hrdinů</w:t>
+      </w:r>
       <w:r>
         <w:rPr>
           <w:rFonts w:asciiTheme="minorHAnsi" w:hAnsiTheme="minorHAnsi" w:cstheme="minorHAnsi"/>
@@ -1200,6 +1384,31 @@
     <w:p>
       <w:pPr>
         <w:numPr>
+          <w:ilvl w:val="2"/>
+          <w:numId w:val="1"/>
+        </w:numPr>
+        <w:spacing w:beforeLines="60" w:before="144" w:afterLines="60" w:after="144"/>
+        <w:rPr>
+          <w:rFonts w:asciiTheme="minorHAnsi" w:hAnsiTheme="minorHAnsi" w:cstheme="minorHAnsi"/>
+          <w:color w:val="0070C0"/>
+          <w:sz w:val="28"/>
+          <w:szCs w:val="28"/>
+        </w:rPr>
+      </w:pPr>
+      <w:r>
+        <w:rPr>
+          <w:rFonts w:asciiTheme="minorHAnsi" w:hAnsiTheme="minorHAnsi" w:cstheme="minorHAnsi"/>
+          <w:color w:val="0070C0"/>
+          <w:sz w:val="28"/>
+          <w:szCs w:val="28"/>
+          <w:lang w:val="cs-CZ"/>
+        </w:rPr>
+        <w:t>Totalitní československo</w:t>
+      </w:r>
+    </w:p>
+    <w:p>
+      <w:pPr>
+        <w:numPr>
           <w:ilvl w:val="0"/>
           <w:numId w:val="1"/>
         </w:numPr>
@@ -1348,7 +1557,6 @@
           <w:szCs w:val="28"/>
         </w:rPr>
       </w:pPr>
-      <w:proofErr w:type="spellStart"/>
       <w:r>
         <w:rPr>
           <w:rFonts w:asciiTheme="minorHAnsi" w:hAnsiTheme="minorHAnsi" w:cstheme="minorHAnsi"/>
@@ -1359,7 +1567,6 @@
         </w:rPr>
         <w:t>Bellevue</w:t>
       </w:r>
-      <w:proofErr w:type="spellEnd"/>
     </w:p>
     <w:p>
       <w:pPr>
@@ -1385,6 +1592,38 @@
           <w:lang w:val="cs-CZ"/>
         </w:rPr>
         <w:t>Voda se šťávou</w:t>
+      </w:r>
+      <w:r>
+        <w:rPr>
+          <w:rFonts w:asciiTheme="minorHAnsi" w:hAnsiTheme="minorHAnsi" w:cstheme="minorHAnsi"/>
+          <w:color w:val="00B050"/>
+          <w:sz w:val="28"/>
+          <w:szCs w:val="28"/>
+          <w:lang w:val="cs-CZ"/>
+        </w:rPr>
+        <w:t xml:space="preserve"> (</w:t>
+      </w:r>
+      <w:r>
+        <w:rPr>
+          <w:rFonts w:asciiTheme="minorHAnsi" w:hAnsiTheme="minorHAnsi" w:cstheme="minorHAnsi"/>
+          <w:b/>
+          <w:bCs/>
+          <w:color w:val="00B050"/>
+          <w:sz w:val="28"/>
+          <w:szCs w:val="28"/>
+          <w:lang w:val="cs-CZ"/>
+        </w:rPr>
+        <w:t>NOVELA</w:t>
+      </w:r>
+      <w:r>
+        <w:rPr>
+          <w:rFonts w:asciiTheme="minorHAnsi" w:hAnsiTheme="minorHAnsi" w:cstheme="minorHAnsi"/>
+          <w:color w:val="00B050"/>
+          <w:sz w:val="28"/>
+          <w:szCs w:val="28"/>
+          <w:lang w:val="cs-CZ"/>
+        </w:rPr>
+        <w:t>)</w:t>
       </w:r>
     </w:p>
     <w:p>
@@ -1616,13 +1855,15 @@
         <w:spacing w:beforeLines="60" w:before="144" w:afterLines="60" w:after="144"/>
         <w:rPr>
           <w:rFonts w:asciiTheme="minorHAnsi" w:hAnsiTheme="minorHAnsi" w:cstheme="minorHAnsi"/>
-          <w:sz w:val="28"/>
-          <w:szCs w:val="28"/>
-        </w:rPr>
-      </w:pPr>
-      <w:r>
-        <w:rPr>
-          <w:rFonts w:asciiTheme="minorHAnsi" w:hAnsiTheme="minorHAnsi" w:cstheme="minorHAnsi"/>
+          <w:color w:val="FF0000"/>
+          <w:sz w:val="28"/>
+          <w:szCs w:val="28"/>
+        </w:rPr>
+      </w:pPr>
+      <w:r>
+        <w:rPr>
+          <w:rFonts w:asciiTheme="minorHAnsi" w:hAnsiTheme="minorHAnsi" w:cstheme="minorHAnsi"/>
+          <w:color w:val="FF0000"/>
           <w:sz w:val="28"/>
           <w:szCs w:val="28"/>
           <w:lang w:val="cs-CZ"/>
@@ -1634,6 +1875,7 @@
           <w:rFonts w:asciiTheme="minorHAnsi" w:hAnsiTheme="minorHAnsi" w:cstheme="minorHAnsi"/>
           <w:b/>
           <w:bCs/>
+          <w:color w:val="FF0000"/>
           <w:sz w:val="28"/>
           <w:szCs w:val="28"/>
           <w:lang w:val="cs-CZ"/>
@@ -1644,16 +1886,205 @@
     <w:p>
       <w:pPr>
         <w:numPr>
+          <w:ilvl w:val="0"/>
+          <w:numId w:val="1"/>
+        </w:numPr>
+        <w:spacing w:beforeLines="60" w:before="144" w:afterLines="60" w:after="144"/>
+        <w:rPr>
+          <w:rFonts w:asciiTheme="minorHAnsi" w:hAnsiTheme="minorHAnsi" w:cstheme="minorHAnsi"/>
+          <w:b/>
+          <w:bCs/>
+          <w:sz w:val="28"/>
+          <w:szCs w:val="28"/>
+        </w:rPr>
+      </w:pPr>
+      <w:r>
+        <w:rPr>
+          <w:rFonts w:asciiTheme="minorHAnsi" w:hAnsiTheme="minorHAnsi" w:cstheme="minorHAnsi"/>
+          <w:b/>
+          <w:bCs/>
+          <w:sz w:val="28"/>
+          <w:szCs w:val="28"/>
+          <w:lang w:val="cs-CZ"/>
+        </w:rPr>
+        <w:t>Vyprávěcí způsoby:</w:t>
+      </w:r>
+    </w:p>
+    <w:p>
+      <w:pPr>
+        <w:numPr>
           <w:ilvl w:val="1"/>
           <w:numId w:val="1"/>
         </w:numPr>
         <w:spacing w:beforeLines="60" w:before="144" w:afterLines="60" w:after="144"/>
         <w:rPr>
           <w:rFonts w:asciiTheme="minorHAnsi" w:hAnsiTheme="minorHAnsi" w:cstheme="minorHAnsi"/>
-          <w:sz w:val="28"/>
-          <w:szCs w:val="28"/>
-        </w:rPr>
-      </w:pPr>
+          <w:color w:val="FF0000"/>
+          <w:sz w:val="28"/>
+          <w:szCs w:val="28"/>
+        </w:rPr>
+      </w:pPr>
+      <w:r>
+        <w:rPr>
+          <w:rFonts w:asciiTheme="minorHAnsi" w:hAnsiTheme="minorHAnsi" w:cstheme="minorHAnsi"/>
+          <w:color w:val="FF0000"/>
+          <w:sz w:val="28"/>
+          <w:szCs w:val="28"/>
+          <w:lang w:val="cs-CZ"/>
+        </w:rPr>
+        <w:lastRenderedPageBreak/>
+        <w:t>Ich-forma</w:t>
+      </w:r>
+    </w:p>
+    <w:p>
+      <w:pPr>
+        <w:numPr>
+          <w:ilvl w:val="1"/>
+          <w:numId w:val="1"/>
+        </w:numPr>
+        <w:spacing w:beforeLines="60" w:before="144" w:afterLines="60" w:after="144"/>
+        <w:rPr>
+          <w:rFonts w:asciiTheme="minorHAnsi" w:hAnsiTheme="minorHAnsi" w:cstheme="minorHAnsi"/>
+          <w:color w:val="FF0000"/>
+          <w:sz w:val="28"/>
+          <w:szCs w:val="28"/>
+        </w:rPr>
+      </w:pPr>
+      <w:r>
+        <w:rPr>
+          <w:rFonts w:asciiTheme="minorHAnsi" w:hAnsiTheme="minorHAnsi" w:cstheme="minorHAnsi"/>
+          <w:color w:val="FF0000"/>
+          <w:sz w:val="28"/>
+          <w:szCs w:val="28"/>
+          <w:lang w:val="cs-CZ"/>
+        </w:rPr>
+        <w:t>Poetika</w:t>
+      </w:r>
+    </w:p>
+    <w:p>
+      <w:pPr>
+        <w:numPr>
+          <w:ilvl w:val="2"/>
+          <w:numId w:val="1"/>
+        </w:numPr>
+        <w:spacing w:beforeLines="60" w:before="144" w:afterLines="60" w:after="144"/>
+        <w:rPr>
+          <w:rFonts w:asciiTheme="minorHAnsi" w:hAnsiTheme="minorHAnsi" w:cstheme="minorHAnsi"/>
+          <w:color w:val="FF0000"/>
+          <w:sz w:val="28"/>
+          <w:szCs w:val="28"/>
+        </w:rPr>
+      </w:pPr>
+      <w:r>
+        <w:rPr>
+          <w:rFonts w:asciiTheme="minorHAnsi" w:hAnsiTheme="minorHAnsi" w:cstheme="minorHAnsi"/>
+          <w:color w:val="FF0000"/>
+          <w:sz w:val="28"/>
+          <w:szCs w:val="28"/>
+          <w:lang w:val="cs-CZ"/>
+        </w:rPr>
+        <w:t>Hrubá</w:t>
+      </w:r>
+    </w:p>
+    <w:p>
+      <w:pPr>
+        <w:numPr>
+          <w:ilvl w:val="2"/>
+          <w:numId w:val="1"/>
+        </w:numPr>
+        <w:spacing w:beforeLines="60" w:before="144" w:afterLines="60" w:after="144"/>
+        <w:rPr>
+          <w:rFonts w:asciiTheme="minorHAnsi" w:hAnsiTheme="minorHAnsi" w:cstheme="minorHAnsi"/>
+          <w:color w:val="FF0000"/>
+          <w:sz w:val="28"/>
+          <w:szCs w:val="28"/>
+        </w:rPr>
+      </w:pPr>
+      <w:r>
+        <w:rPr>
+          <w:rFonts w:asciiTheme="minorHAnsi" w:hAnsiTheme="minorHAnsi" w:cstheme="minorHAnsi"/>
+          <w:color w:val="FF0000"/>
+          <w:sz w:val="28"/>
+          <w:szCs w:val="28"/>
+          <w:lang w:val="cs-CZ"/>
+        </w:rPr>
+        <w:t>Zemitá</w:t>
+      </w:r>
+    </w:p>
+    <w:p>
+      <w:pPr>
+        <w:numPr>
+          <w:ilvl w:val="1"/>
+          <w:numId w:val="1"/>
+        </w:numPr>
+        <w:spacing w:beforeLines="60" w:before="144" w:afterLines="60" w:after="144"/>
+        <w:rPr>
+          <w:rFonts w:asciiTheme="minorHAnsi" w:hAnsiTheme="minorHAnsi" w:cstheme="minorHAnsi"/>
+          <w:color w:val="0070C0"/>
+          <w:sz w:val="28"/>
+          <w:szCs w:val="28"/>
+        </w:rPr>
+      </w:pPr>
+      <w:r>
+        <w:rPr>
+          <w:rFonts w:asciiTheme="minorHAnsi" w:hAnsiTheme="minorHAnsi" w:cstheme="minorHAnsi"/>
+          <w:color w:val="0070C0"/>
+          <w:sz w:val="28"/>
+          <w:szCs w:val="28"/>
+          <w:lang w:val="cs-CZ"/>
+        </w:rPr>
+        <w:t>Přímá řeč</w:t>
+      </w:r>
+    </w:p>
+    <w:p>
+      <w:pPr>
+        <w:numPr>
+          <w:ilvl w:val="1"/>
+          <w:numId w:val="1"/>
+        </w:numPr>
+        <w:spacing w:beforeLines="60" w:before="144" w:afterLines="60" w:after="144"/>
+        <w:rPr>
+          <w:rFonts w:asciiTheme="minorHAnsi" w:hAnsiTheme="minorHAnsi" w:cstheme="minorHAnsi"/>
+          <w:color w:val="00B050"/>
+          <w:sz w:val="28"/>
+          <w:szCs w:val="28"/>
+        </w:rPr>
+      </w:pPr>
+      <w:r>
+        <w:rPr>
+          <w:rFonts w:asciiTheme="minorHAnsi" w:hAnsiTheme="minorHAnsi" w:cstheme="minorHAnsi"/>
+          <w:color w:val="00B050"/>
+          <w:sz w:val="28"/>
+          <w:szCs w:val="28"/>
+          <w:lang w:val="cs-CZ"/>
+        </w:rPr>
+        <w:t>Dialogy</w:t>
+      </w:r>
+    </w:p>
+    <w:p>
+      <w:pPr>
+        <w:numPr>
+          <w:ilvl w:val="1"/>
+          <w:numId w:val="1"/>
+        </w:numPr>
+        <w:spacing w:beforeLines="60" w:before="144" w:afterLines="60" w:after="144"/>
+        <w:rPr>
+          <w:rFonts w:asciiTheme="minorHAnsi" w:hAnsiTheme="minorHAnsi" w:cstheme="minorHAnsi"/>
+          <w:color w:val="00B050"/>
+          <w:sz w:val="28"/>
+          <w:szCs w:val="28"/>
+        </w:rPr>
+      </w:pPr>
+      <w:r>
+        <w:rPr>
+          <w:rFonts w:asciiTheme="minorHAnsi" w:hAnsiTheme="minorHAnsi" w:cstheme="minorHAnsi"/>
+          <w:color w:val="00B050"/>
+          <w:sz w:val="28"/>
+          <w:szCs w:val="28"/>
+          <w:lang w:val="cs-CZ"/>
+        </w:rPr>
+        <w:t>Monology</w:t>
+      </w:r>
     </w:p>
     <w:p>
       <w:pPr>
@@ -1664,22 +2095,27 @@
         <w:spacing w:beforeLines="60" w:before="144" w:afterLines="60" w:after="144"/>
         <w:rPr>
           <w:rFonts w:asciiTheme="minorHAnsi" w:hAnsiTheme="minorHAnsi" w:cstheme="minorHAnsi"/>
-          <w:b/>
-          <w:bCs/>
-          <w:sz w:val="28"/>
-          <w:szCs w:val="28"/>
-        </w:rPr>
-      </w:pPr>
-      <w:r>
-        <w:rPr>
-          <w:rFonts w:asciiTheme="minorHAnsi" w:hAnsiTheme="minorHAnsi" w:cstheme="minorHAnsi"/>
-          <w:b/>
-          <w:bCs/>
-          <w:sz w:val="28"/>
-          <w:szCs w:val="28"/>
-          <w:lang w:val="cs-CZ"/>
-        </w:rPr>
-        <w:t>Vyprávěcí způsoby:</w:t>
+          <w:sz w:val="28"/>
+          <w:szCs w:val="28"/>
+        </w:rPr>
+      </w:pPr>
+      <w:r>
+        <w:rPr>
+          <w:rFonts w:asciiTheme="minorHAnsi" w:hAnsiTheme="minorHAnsi" w:cstheme="minorHAnsi"/>
+          <w:b/>
+          <w:bCs/>
+          <w:sz w:val="28"/>
+          <w:szCs w:val="28"/>
+        </w:rPr>
+        <w:t>Slovní zásoba a jazyk</w:t>
+      </w:r>
+      <w:r>
+        <w:rPr>
+          <w:rFonts w:asciiTheme="minorHAnsi" w:hAnsiTheme="minorHAnsi" w:cstheme="minorHAnsi"/>
+          <w:sz w:val="28"/>
+          <w:szCs w:val="28"/>
+        </w:rPr>
+        <w:t xml:space="preserve">: </w:t>
       </w:r>
     </w:p>
     <w:p>
@@ -1696,27 +2132,15 @@
           <w:szCs w:val="28"/>
         </w:rPr>
       </w:pPr>
-      <w:proofErr w:type="spellStart"/>
-      <w:r>
-        <w:rPr>
-          <w:rFonts w:asciiTheme="minorHAnsi" w:hAnsiTheme="minorHAnsi" w:cstheme="minorHAnsi"/>
-          <w:color w:val="FF0000"/>
-          <w:sz w:val="28"/>
-          <w:szCs w:val="28"/>
-          <w:lang w:val="cs-CZ"/>
-        </w:rPr>
-        <w:t>Ich</w:t>
-      </w:r>
-      <w:proofErr w:type="spellEnd"/>
-      <w:r>
-        <w:rPr>
-          <w:rFonts w:asciiTheme="minorHAnsi" w:hAnsiTheme="minorHAnsi" w:cstheme="minorHAnsi"/>
-          <w:color w:val="FF0000"/>
-          <w:sz w:val="28"/>
-          <w:szCs w:val="28"/>
-          <w:lang w:val="cs-CZ"/>
-        </w:rPr>
-        <w:t>-forma</w:t>
+      <w:r>
+        <w:rPr>
+          <w:rFonts w:asciiTheme="minorHAnsi" w:hAnsiTheme="minorHAnsi" w:cstheme="minorHAnsi"/>
+          <w:color w:val="FF0000"/>
+          <w:sz w:val="28"/>
+          <w:szCs w:val="28"/>
+          <w:lang w:val="cs-CZ"/>
+        </w:rPr>
+        <w:t>PRÓZA</w:t>
       </w:r>
     </w:p>
     <w:p>
@@ -1741,90 +2165,814 @@
           <w:szCs w:val="28"/>
           <w:lang w:val="cs-CZ"/>
         </w:rPr>
-        <w:t>Poetika</w:t>
-      </w:r>
-    </w:p>
-    <w:p>
-      <w:pPr>
+        <w:t>Spisovný</w:t>
+      </w:r>
+    </w:p>
+    <w:p>
+      <w:pPr>
+        <w:numPr>
+          <w:ilvl w:val="1"/>
+          <w:numId w:val="1"/>
+        </w:numPr>
+        <w:spacing w:beforeLines="60" w:before="144" w:afterLines="60" w:after="144"/>
+        <w:rPr>
+          <w:rFonts w:asciiTheme="minorHAnsi" w:hAnsiTheme="minorHAnsi" w:cstheme="minorHAnsi"/>
+          <w:color w:val="FF0000"/>
+          <w:sz w:val="28"/>
+          <w:szCs w:val="28"/>
+        </w:rPr>
+      </w:pPr>
+      <w:r>
+        <w:rPr>
+          <w:rFonts w:asciiTheme="minorHAnsi" w:hAnsiTheme="minorHAnsi" w:cstheme="minorHAnsi"/>
+          <w:color w:val="FF0000"/>
+          <w:sz w:val="28"/>
+          <w:szCs w:val="28"/>
+          <w:lang w:val="cs-CZ"/>
+        </w:rPr>
+        <w:t>Nespisovn</w:t>
+      </w:r>
+      <w:r>
+        <w:rPr>
+          <w:rFonts w:asciiTheme="minorHAnsi" w:hAnsiTheme="minorHAnsi" w:cstheme="minorHAnsi"/>
+          <w:color w:val="FF0000"/>
+          <w:sz w:val="28"/>
+          <w:szCs w:val="28"/>
+          <w:lang w:val="cs-CZ"/>
+        </w:rPr>
+        <w:t>ý</w:t>
+      </w:r>
+    </w:p>
+    <w:p>
+      <w:pPr>
+        <w:numPr>
+          <w:ilvl w:val="1"/>
+          <w:numId w:val="1"/>
+        </w:numPr>
+        <w:spacing w:beforeLines="60" w:before="144" w:afterLines="60" w:after="144"/>
+        <w:rPr>
+          <w:rFonts w:asciiTheme="minorHAnsi" w:hAnsiTheme="minorHAnsi" w:cstheme="minorHAnsi"/>
+          <w:color w:val="0070C0"/>
+          <w:sz w:val="28"/>
+          <w:szCs w:val="28"/>
+        </w:rPr>
+      </w:pPr>
+      <w:r>
+        <w:rPr>
+          <w:rFonts w:asciiTheme="minorHAnsi" w:hAnsiTheme="minorHAnsi" w:cstheme="minorHAnsi"/>
+          <w:color w:val="0070C0"/>
+          <w:sz w:val="28"/>
+          <w:szCs w:val="28"/>
+          <w:lang w:val="cs-CZ"/>
+        </w:rPr>
+        <w:t>Citově zabarvený</w:t>
+      </w:r>
+    </w:p>
+    <w:p>
+      <w:pPr>
+        <w:numPr>
+          <w:ilvl w:val="1"/>
+          <w:numId w:val="1"/>
+        </w:numPr>
+        <w:spacing w:beforeLines="60" w:before="144" w:afterLines="60" w:after="144"/>
+        <w:rPr>
+          <w:rFonts w:asciiTheme="minorHAnsi" w:hAnsiTheme="minorHAnsi" w:cstheme="minorHAnsi"/>
+          <w:sz w:val="28"/>
+          <w:szCs w:val="28"/>
+        </w:rPr>
+      </w:pPr>
+      <w:r>
+        <w:rPr>
+          <w:rFonts w:asciiTheme="minorHAnsi" w:hAnsiTheme="minorHAnsi" w:cstheme="minorHAnsi"/>
+          <w:color w:val="FF0000"/>
+          <w:sz w:val="28"/>
+          <w:szCs w:val="28"/>
+          <w:lang w:val="cs-CZ"/>
+        </w:rPr>
+        <w:t xml:space="preserve">Hovorové </w:t>
+      </w:r>
+      <w:r>
+        <w:rPr>
+          <w:rFonts w:asciiTheme="minorHAnsi" w:hAnsiTheme="minorHAnsi" w:cstheme="minorHAnsi"/>
+          <w:sz w:val="28"/>
+          <w:szCs w:val="28"/>
+          <w:lang w:val="cs-CZ"/>
+        </w:rPr>
+        <w:t>výrazy</w:t>
+      </w:r>
+    </w:p>
+    <w:p>
+      <w:pPr>
+        <w:numPr>
+          <w:ilvl w:val="1"/>
+          <w:numId w:val="1"/>
+        </w:numPr>
+        <w:spacing w:beforeLines="60" w:before="144" w:afterLines="60" w:after="144"/>
+        <w:rPr>
+          <w:rFonts w:asciiTheme="minorHAnsi" w:hAnsiTheme="minorHAnsi" w:cstheme="minorHAnsi"/>
+          <w:sz w:val="28"/>
+          <w:szCs w:val="28"/>
+        </w:rPr>
+      </w:pPr>
+      <w:r>
+        <w:rPr>
+          <w:rFonts w:asciiTheme="minorHAnsi" w:hAnsiTheme="minorHAnsi" w:cstheme="minorHAnsi"/>
+          <w:color w:val="FF0000"/>
+          <w:sz w:val="28"/>
+          <w:szCs w:val="28"/>
+          <w:lang w:val="cs-CZ"/>
+        </w:rPr>
+        <w:t xml:space="preserve">Vulgární </w:t>
+      </w:r>
+      <w:r>
+        <w:rPr>
+          <w:rFonts w:asciiTheme="minorHAnsi" w:hAnsiTheme="minorHAnsi" w:cstheme="minorHAnsi"/>
+          <w:sz w:val="28"/>
+          <w:szCs w:val="28"/>
+          <w:lang w:val="cs-CZ"/>
+        </w:rPr>
+        <w:t>(hovno)</w:t>
+      </w:r>
+    </w:p>
+    <w:p>
+      <w:pPr>
+        <w:numPr>
+          <w:ilvl w:val="1"/>
+          <w:numId w:val="1"/>
+        </w:numPr>
+        <w:spacing w:beforeLines="60" w:before="144" w:afterLines="60" w:after="144"/>
+        <w:rPr>
+          <w:rFonts w:asciiTheme="minorHAnsi" w:hAnsiTheme="minorHAnsi" w:cstheme="minorHAnsi"/>
+          <w:sz w:val="28"/>
+          <w:szCs w:val="28"/>
+        </w:rPr>
+      </w:pPr>
+      <w:r>
+        <w:rPr>
+          <w:rFonts w:asciiTheme="minorHAnsi" w:hAnsiTheme="minorHAnsi" w:cstheme="minorHAnsi"/>
+          <w:sz w:val="28"/>
+          <w:szCs w:val="28"/>
+          <w:lang w:val="cs-CZ"/>
+        </w:rPr>
+        <w:t>Cizí (z angličtiny)</w:t>
+      </w:r>
+    </w:p>
+    <w:p>
+      <w:pPr>
+        <w:numPr>
+          <w:ilvl w:val="1"/>
+          <w:numId w:val="1"/>
+        </w:numPr>
+        <w:spacing w:beforeLines="60" w:before="144" w:afterLines="60" w:after="144"/>
+        <w:rPr>
+          <w:rFonts w:asciiTheme="minorHAnsi" w:hAnsiTheme="minorHAnsi" w:cstheme="minorHAnsi"/>
+          <w:color w:val="FF0000"/>
+          <w:sz w:val="28"/>
+          <w:szCs w:val="28"/>
+        </w:rPr>
+      </w:pPr>
+      <w:r>
+        <w:rPr>
+          <w:rFonts w:asciiTheme="minorHAnsi" w:hAnsiTheme="minorHAnsi" w:cstheme="minorHAnsi"/>
+          <w:color w:val="FF0000"/>
+          <w:sz w:val="28"/>
+          <w:szCs w:val="28"/>
+          <w:lang w:val="cs-CZ"/>
+        </w:rPr>
+        <w:t>Ironie, sarkasmus, humor</w:t>
+      </w:r>
+      <w:r>
+        <w:rPr>
+          <w:rFonts w:asciiTheme="minorHAnsi" w:hAnsiTheme="minorHAnsi" w:cstheme="minorHAnsi"/>
+          <w:color w:val="FF0000"/>
+          <w:sz w:val="28"/>
+          <w:szCs w:val="28"/>
+          <w:lang w:val="cs-CZ"/>
+        </w:rPr>
+        <w:t>, satira</w:t>
+      </w:r>
+    </w:p>
+    <w:p>
+      <w:pPr>
+        <w:numPr>
+          <w:ilvl w:val="1"/>
+          <w:numId w:val="1"/>
+        </w:numPr>
+        <w:spacing w:beforeLines="60" w:before="144" w:afterLines="60" w:after="144"/>
+        <w:rPr>
+          <w:rFonts w:asciiTheme="minorHAnsi" w:hAnsiTheme="minorHAnsi" w:cstheme="minorHAnsi"/>
+          <w:color w:val="0070C0"/>
+          <w:sz w:val="28"/>
+          <w:szCs w:val="28"/>
+        </w:rPr>
+      </w:pPr>
+      <w:r>
+        <w:rPr>
+          <w:rFonts w:asciiTheme="minorHAnsi" w:hAnsiTheme="minorHAnsi" w:cstheme="minorHAnsi"/>
+          <w:color w:val="0070C0"/>
+          <w:sz w:val="28"/>
+          <w:szCs w:val="28"/>
+          <w:lang w:val="cs-CZ"/>
+        </w:rPr>
+        <w:t>Knižní výrazy</w:t>
+      </w:r>
+    </w:p>
+    <w:p>
+      <w:pPr>
+        <w:numPr>
+          <w:ilvl w:val="1"/>
+          <w:numId w:val="1"/>
+        </w:numPr>
+        <w:spacing w:beforeLines="60" w:before="144" w:afterLines="60" w:after="144"/>
+        <w:rPr>
+          <w:rFonts w:asciiTheme="minorHAnsi" w:hAnsiTheme="minorHAnsi" w:cstheme="minorHAnsi"/>
+          <w:color w:val="0070C0"/>
+          <w:sz w:val="28"/>
+          <w:szCs w:val="28"/>
+        </w:rPr>
+      </w:pPr>
+      <w:r>
+        <w:rPr>
+          <w:rFonts w:asciiTheme="minorHAnsi" w:hAnsiTheme="minorHAnsi" w:cstheme="minorHAnsi"/>
+          <w:color w:val="0070C0"/>
+          <w:sz w:val="28"/>
+          <w:szCs w:val="28"/>
+          <w:lang w:val="cs-CZ"/>
+        </w:rPr>
+        <w:t>Nostalgické ladění</w:t>
+      </w:r>
+    </w:p>
+    <w:p>
+      <w:pPr>
+        <w:spacing w:beforeLines="60" w:before="144" w:afterLines="60" w:after="144"/>
+        <w:rPr>
+          <w:rFonts w:asciiTheme="minorHAnsi" w:hAnsiTheme="minorHAnsi" w:cstheme="minorHAnsi"/>
+          <w:sz w:val="28"/>
+          <w:szCs w:val="28"/>
+        </w:rPr>
+      </w:pPr>
+    </w:p>
+    <w:p>
+      <w:pPr>
+        <w:numPr>
+          <w:ilvl w:val="0"/>
+          <w:numId w:val="1"/>
+        </w:numPr>
+        <w:spacing w:beforeLines="60" w:before="144" w:afterLines="60" w:after="144"/>
+        <w:rPr>
+          <w:rFonts w:asciiTheme="minorHAnsi" w:hAnsiTheme="minorHAnsi" w:cstheme="minorHAnsi"/>
+          <w:sz w:val="28"/>
+          <w:szCs w:val="28"/>
+        </w:rPr>
+      </w:pPr>
+      <w:r>
+        <w:rPr>
+          <w:rFonts w:asciiTheme="minorHAnsi" w:hAnsiTheme="minorHAnsi" w:cstheme="minorHAnsi"/>
+          <w:b/>
+          <w:bCs/>
+          <w:sz w:val="28"/>
+          <w:szCs w:val="28"/>
+        </w:rPr>
+        <w:t>Postavy</w:t>
+      </w:r>
+      <w:r>
+        <w:rPr>
+          <w:rFonts w:asciiTheme="minorHAnsi" w:hAnsiTheme="minorHAnsi" w:cstheme="minorHAnsi"/>
+          <w:sz w:val="28"/>
+          <w:szCs w:val="28"/>
+        </w:rPr>
+        <w:t xml:space="preserve">: </w:t>
+      </w:r>
+    </w:p>
+    <w:p>
+      <w:pPr>
+        <w:pStyle w:val="NormalWeb"/>
+        <w:numPr>
+          <w:ilvl w:val="1"/>
+          <w:numId w:val="1"/>
+        </w:numPr>
+        <w:rPr>
+          <w:rFonts w:asciiTheme="minorHAnsi" w:hAnsiTheme="minorHAnsi" w:cstheme="minorHAnsi"/>
+          <w:b/>
+          <w:bCs/>
+          <w:color w:val="0070C0"/>
+          <w:sz w:val="28"/>
+          <w:szCs w:val="28"/>
+        </w:rPr>
+      </w:pPr>
+      <w:r>
+        <w:rPr>
+          <w:rFonts w:asciiTheme="minorHAnsi" w:hAnsiTheme="minorHAnsi" w:cstheme="minorHAnsi"/>
+          <w:b/>
+          <w:bCs/>
+          <w:color w:val="0070C0"/>
+          <w:sz w:val="28"/>
+          <w:szCs w:val="28"/>
+        </w:rPr>
+        <w:t xml:space="preserve">Petr </w:t>
+      </w:r>
+    </w:p>
+    <w:p>
+      <w:pPr>
+        <w:pStyle w:val="NormalWeb"/>
         <w:numPr>
           <w:ilvl w:val="2"/>
           <w:numId w:val="1"/>
         </w:numPr>
-        <w:spacing w:beforeLines="60" w:before="144" w:afterLines="60" w:after="144"/>
-        <w:rPr>
-          <w:rFonts w:asciiTheme="minorHAnsi" w:hAnsiTheme="minorHAnsi" w:cstheme="minorHAnsi"/>
-          <w:color w:val="FF0000"/>
-          <w:sz w:val="28"/>
-          <w:szCs w:val="28"/>
-        </w:rPr>
-      </w:pPr>
-      <w:r>
-        <w:rPr>
-          <w:rFonts w:asciiTheme="minorHAnsi" w:hAnsiTheme="minorHAnsi" w:cstheme="minorHAnsi"/>
-          <w:color w:val="FF0000"/>
-          <w:sz w:val="28"/>
-          <w:szCs w:val="28"/>
-          <w:lang w:val="cs-CZ"/>
-        </w:rPr>
-        <w:t>Hrubá</w:t>
-      </w:r>
-    </w:p>
-    <w:p>
-      <w:pPr>
+        <w:rPr>
+          <w:rFonts w:asciiTheme="minorHAnsi" w:hAnsiTheme="minorHAnsi" w:cstheme="minorHAnsi"/>
+          <w:sz w:val="28"/>
+          <w:szCs w:val="28"/>
+        </w:rPr>
+      </w:pPr>
+      <w:r>
+        <w:rPr>
+          <w:rFonts w:asciiTheme="minorHAnsi" w:hAnsiTheme="minorHAnsi" w:cstheme="minorHAnsi"/>
+          <w:sz w:val="28"/>
+          <w:szCs w:val="28"/>
+        </w:rPr>
+        <w:t>dospívající kluk</w:t>
+      </w:r>
+    </w:p>
+    <w:p>
+      <w:pPr>
+        <w:pStyle w:val="NormalWeb"/>
         <w:numPr>
           <w:ilvl w:val="2"/>
           <w:numId w:val="1"/>
         </w:numPr>
-        <w:spacing w:beforeLines="60" w:before="144" w:afterLines="60" w:after="144"/>
-        <w:rPr>
-          <w:rFonts w:asciiTheme="minorHAnsi" w:hAnsiTheme="minorHAnsi" w:cstheme="minorHAnsi"/>
-          <w:color w:val="FF0000"/>
-          <w:sz w:val="28"/>
-          <w:szCs w:val="28"/>
-        </w:rPr>
-      </w:pPr>
-      <w:r>
-        <w:rPr>
-          <w:rFonts w:asciiTheme="minorHAnsi" w:hAnsiTheme="minorHAnsi" w:cstheme="minorHAnsi"/>
-          <w:color w:val="FF0000"/>
-          <w:sz w:val="28"/>
-          <w:szCs w:val="28"/>
-          <w:lang w:val="cs-CZ"/>
-        </w:rPr>
-        <w:t>Zemitá</w:t>
-      </w:r>
-    </w:p>
-    <w:p>
-      <w:pPr>
+        <w:rPr>
+          <w:rFonts w:asciiTheme="minorHAnsi" w:hAnsiTheme="minorHAnsi" w:cstheme="minorHAnsi"/>
+          <w:sz w:val="28"/>
+          <w:szCs w:val="28"/>
+        </w:rPr>
+      </w:pPr>
+      <w:r>
+        <w:rPr>
+          <w:rFonts w:asciiTheme="minorHAnsi" w:hAnsiTheme="minorHAnsi" w:cstheme="minorHAnsi"/>
+          <w:sz w:val="28"/>
+          <w:szCs w:val="28"/>
+        </w:rPr>
+        <w:t>který řeší problémy spojené s dospíváním</w:t>
+      </w:r>
+    </w:p>
+    <w:p>
+      <w:pPr>
+        <w:pStyle w:val="NormalWeb"/>
         <w:numPr>
           <w:ilvl w:val="1"/>
           <w:numId w:val="1"/>
         </w:numPr>
-        <w:spacing w:beforeLines="60" w:before="144" w:afterLines="60" w:after="144"/>
-        <w:rPr>
-          <w:rFonts w:asciiTheme="minorHAnsi" w:hAnsiTheme="minorHAnsi" w:cstheme="minorHAnsi"/>
-          <w:color w:val="0070C0"/>
-          <w:sz w:val="28"/>
-          <w:szCs w:val="28"/>
-        </w:rPr>
-      </w:pPr>
-      <w:r>
-        <w:rPr>
-          <w:rFonts w:asciiTheme="minorHAnsi" w:hAnsiTheme="minorHAnsi" w:cstheme="minorHAnsi"/>
-          <w:color w:val="0070C0"/>
-          <w:sz w:val="28"/>
-          <w:szCs w:val="28"/>
-          <w:lang w:val="cs-CZ"/>
-        </w:rPr>
-        <w:t>Přímá řeč</w:t>
-      </w:r>
-    </w:p>
-    <w:p>
-      <w:pPr>
+        <w:rPr>
+          <w:rFonts w:asciiTheme="minorHAnsi" w:hAnsiTheme="minorHAnsi" w:cstheme="minorHAnsi"/>
+          <w:b/>
+          <w:bCs/>
+          <w:color w:val="0070C0"/>
+          <w:sz w:val="28"/>
+          <w:szCs w:val="28"/>
+        </w:rPr>
+      </w:pPr>
+      <w:r>
+        <w:rPr>
+          <w:rFonts w:asciiTheme="minorHAnsi" w:hAnsiTheme="minorHAnsi" w:cstheme="minorHAnsi"/>
+          <w:b/>
+          <w:bCs/>
+          <w:color w:val="0070C0"/>
+          <w:sz w:val="28"/>
+          <w:szCs w:val="28"/>
+        </w:rPr>
+        <w:t xml:space="preserve">Anna </w:t>
+      </w:r>
+    </w:p>
+    <w:p>
+      <w:pPr>
+        <w:pStyle w:val="NormalWeb"/>
+        <w:numPr>
+          <w:ilvl w:val="2"/>
+          <w:numId w:val="1"/>
+        </w:numPr>
+        <w:rPr>
+          <w:rFonts w:asciiTheme="minorHAnsi" w:hAnsiTheme="minorHAnsi" w:cstheme="minorHAnsi"/>
+          <w:sz w:val="28"/>
+          <w:szCs w:val="28"/>
+        </w:rPr>
+      </w:pPr>
+      <w:r>
+        <w:rPr>
+          <w:rFonts w:asciiTheme="minorHAnsi" w:hAnsiTheme="minorHAnsi" w:cstheme="minorHAnsi"/>
+          <w:sz w:val="28"/>
+          <w:szCs w:val="28"/>
+        </w:rPr>
+        <w:t>Petrova žena</w:t>
+      </w:r>
+    </w:p>
+    <w:p>
+      <w:pPr>
+        <w:pStyle w:val="NormalWeb"/>
+        <w:numPr>
+          <w:ilvl w:val="3"/>
+          <w:numId w:val="1"/>
+        </w:numPr>
+        <w:rPr>
+          <w:rFonts w:asciiTheme="minorHAnsi" w:hAnsiTheme="minorHAnsi" w:cstheme="minorHAnsi"/>
+          <w:sz w:val="28"/>
+          <w:szCs w:val="28"/>
+        </w:rPr>
+      </w:pPr>
+      <w:r>
+        <w:rPr>
+          <w:rFonts w:asciiTheme="minorHAnsi" w:hAnsiTheme="minorHAnsi" w:cstheme="minorHAnsi"/>
+          <w:sz w:val="28"/>
+          <w:szCs w:val="28"/>
+          <w:lang w:val="cs-CZ"/>
+        </w:rPr>
+        <w:t>Autorova žena</w:t>
+      </w:r>
+    </w:p>
+    <w:p>
+      <w:pPr>
+        <w:pStyle w:val="NormalWeb"/>
+        <w:numPr>
+          <w:ilvl w:val="2"/>
+          <w:numId w:val="1"/>
+        </w:numPr>
+        <w:rPr>
+          <w:rFonts w:asciiTheme="minorHAnsi" w:hAnsiTheme="minorHAnsi" w:cstheme="minorHAnsi"/>
+          <w:sz w:val="28"/>
+          <w:szCs w:val="28"/>
+        </w:rPr>
+      </w:pPr>
+      <w:r>
+        <w:rPr>
+          <w:rFonts w:asciiTheme="minorHAnsi" w:hAnsiTheme="minorHAnsi" w:cstheme="minorHAnsi"/>
+          <w:sz w:val="28"/>
+          <w:szCs w:val="28"/>
+          <w:lang w:val="cs-CZ"/>
+        </w:rPr>
+        <w:t>Doopravdy reprezentuje autorovu ženu</w:t>
+      </w:r>
+    </w:p>
+    <w:p>
+      <w:pPr>
+        <w:pStyle w:val="NormalWeb"/>
         <w:numPr>
           <w:ilvl w:val="1"/>
           <w:numId w:val="1"/>
         </w:numPr>
+        <w:rPr>
+          <w:rFonts w:asciiTheme="minorHAnsi" w:hAnsiTheme="minorHAnsi" w:cstheme="minorHAnsi"/>
+          <w:color w:val="0070C0"/>
+          <w:sz w:val="28"/>
+          <w:szCs w:val="28"/>
+        </w:rPr>
+      </w:pPr>
+      <w:r>
+        <w:rPr>
+          <w:rFonts w:asciiTheme="minorHAnsi" w:hAnsiTheme="minorHAnsi" w:cstheme="minorHAnsi"/>
+          <w:color w:val="0070C0"/>
+          <w:sz w:val="28"/>
+          <w:szCs w:val="28"/>
+        </w:rPr>
+        <w:t xml:space="preserve">Andulka </w:t>
+      </w:r>
+    </w:p>
+    <w:p>
+      <w:pPr>
+        <w:pStyle w:val="NormalWeb"/>
+        <w:numPr>
+          <w:ilvl w:val="2"/>
+          <w:numId w:val="1"/>
+        </w:numPr>
+        <w:rPr>
+          <w:rFonts w:asciiTheme="minorHAnsi" w:hAnsiTheme="minorHAnsi" w:cstheme="minorHAnsi"/>
+          <w:sz w:val="28"/>
+          <w:szCs w:val="28"/>
+        </w:rPr>
+      </w:pPr>
+      <w:r>
+        <w:rPr>
+          <w:rFonts w:asciiTheme="minorHAnsi" w:hAnsiTheme="minorHAnsi" w:cstheme="minorHAnsi"/>
+          <w:sz w:val="28"/>
+          <w:szCs w:val="28"/>
+        </w:rPr>
+        <w:t>velmi starostlivá</w:t>
+      </w:r>
+    </w:p>
+    <w:p>
+      <w:pPr>
+        <w:pStyle w:val="NormalWeb"/>
+        <w:numPr>
+          <w:ilvl w:val="1"/>
+          <w:numId w:val="1"/>
+        </w:numPr>
+        <w:rPr>
+          <w:rFonts w:asciiTheme="minorHAnsi" w:hAnsiTheme="minorHAnsi" w:cstheme="minorHAnsi"/>
+          <w:color w:val="0070C0"/>
+          <w:sz w:val="28"/>
+          <w:szCs w:val="28"/>
+        </w:rPr>
+      </w:pPr>
+      <w:r>
+        <w:rPr>
+          <w:rFonts w:asciiTheme="minorHAnsi" w:hAnsiTheme="minorHAnsi" w:cstheme="minorHAnsi"/>
+          <w:color w:val="0070C0"/>
+          <w:sz w:val="28"/>
+          <w:szCs w:val="28"/>
+        </w:rPr>
+        <w:t xml:space="preserve">Otec </w:t>
+      </w:r>
+    </w:p>
+    <w:p>
+      <w:pPr>
+        <w:pStyle w:val="NormalWeb"/>
+        <w:numPr>
+          <w:ilvl w:val="2"/>
+          <w:numId w:val="1"/>
+        </w:numPr>
+        <w:rPr>
+          <w:rFonts w:asciiTheme="minorHAnsi" w:hAnsiTheme="minorHAnsi" w:cstheme="minorHAnsi"/>
+          <w:sz w:val="28"/>
+          <w:szCs w:val="28"/>
+        </w:rPr>
+      </w:pPr>
+      <w:r>
+        <w:rPr>
+          <w:rFonts w:asciiTheme="minorHAnsi" w:hAnsiTheme="minorHAnsi" w:cstheme="minorHAnsi"/>
+          <w:sz w:val="28"/>
+          <w:szCs w:val="28"/>
+        </w:rPr>
+        <w:t>voják z povolání</w:t>
+      </w:r>
+    </w:p>
+    <w:p>
+      <w:pPr>
+        <w:pStyle w:val="NormalWeb"/>
+        <w:numPr>
+          <w:ilvl w:val="1"/>
+          <w:numId w:val="1"/>
+        </w:numPr>
+        <w:rPr>
+          <w:rFonts w:asciiTheme="minorHAnsi" w:hAnsiTheme="minorHAnsi" w:cstheme="minorHAnsi"/>
+          <w:color w:val="0070C0"/>
+          <w:sz w:val="28"/>
+          <w:szCs w:val="28"/>
+        </w:rPr>
+      </w:pPr>
+      <w:r>
+        <w:rPr>
+          <w:rFonts w:asciiTheme="minorHAnsi" w:hAnsiTheme="minorHAnsi" w:cstheme="minorHAnsi"/>
+          <w:color w:val="0070C0"/>
+          <w:sz w:val="28"/>
+          <w:szCs w:val="28"/>
+        </w:rPr>
+        <w:t xml:space="preserve">Plešatý dědeček </w:t>
+      </w:r>
+    </w:p>
+    <w:p>
+      <w:pPr>
+        <w:pStyle w:val="NormalWeb"/>
+        <w:numPr>
+          <w:ilvl w:val="2"/>
+          <w:numId w:val="1"/>
+        </w:numPr>
+        <w:rPr>
+          <w:rFonts w:asciiTheme="minorHAnsi" w:hAnsiTheme="minorHAnsi" w:cstheme="minorHAnsi"/>
+          <w:sz w:val="28"/>
+          <w:szCs w:val="28"/>
+        </w:rPr>
+      </w:pPr>
+      <w:r>
+        <w:rPr>
+          <w:rFonts w:asciiTheme="minorHAnsi" w:hAnsiTheme="minorHAnsi" w:cstheme="minorHAnsi"/>
+          <w:sz w:val="28"/>
+          <w:szCs w:val="28"/>
+        </w:rPr>
+        <w:lastRenderedPageBreak/>
+        <w:t>nevěří malému dědečkovi</w:t>
+      </w:r>
+    </w:p>
+    <w:p>
+      <w:pPr>
+        <w:pStyle w:val="NormalWeb"/>
+        <w:numPr>
+          <w:ilvl w:val="2"/>
+          <w:numId w:val="1"/>
+        </w:numPr>
+        <w:rPr>
+          <w:rFonts w:asciiTheme="minorHAnsi" w:hAnsiTheme="minorHAnsi" w:cstheme="minorHAnsi"/>
+          <w:sz w:val="28"/>
+          <w:szCs w:val="28"/>
+        </w:rPr>
+      </w:pPr>
+      <w:r>
+        <w:rPr>
+          <w:rFonts w:asciiTheme="minorHAnsi" w:hAnsiTheme="minorHAnsi" w:cstheme="minorHAnsi"/>
+          <w:sz w:val="28"/>
+          <w:szCs w:val="28"/>
+          <w:lang w:val="cs-CZ"/>
+        </w:rPr>
+        <w:t>velký</w:t>
+      </w:r>
+    </w:p>
+    <w:p>
+      <w:pPr>
+        <w:pStyle w:val="NormalWeb"/>
+        <w:numPr>
+          <w:ilvl w:val="1"/>
+          <w:numId w:val="1"/>
+        </w:numPr>
+        <w:rPr>
+          <w:rFonts w:asciiTheme="minorHAnsi" w:hAnsiTheme="minorHAnsi" w:cstheme="minorHAnsi"/>
+          <w:color w:val="0070C0"/>
+          <w:sz w:val="28"/>
+          <w:szCs w:val="28"/>
+        </w:rPr>
+      </w:pPr>
+      <w:r>
+        <w:rPr>
+          <w:rFonts w:asciiTheme="minorHAnsi" w:hAnsiTheme="minorHAnsi" w:cstheme="minorHAnsi"/>
+          <w:color w:val="0070C0"/>
+          <w:sz w:val="28"/>
+          <w:szCs w:val="28"/>
+        </w:rPr>
+        <w:t xml:space="preserve">Malý dědeček </w:t>
+      </w:r>
+    </w:p>
+    <w:p>
+      <w:pPr>
+        <w:pStyle w:val="NormalWeb"/>
+        <w:numPr>
+          <w:ilvl w:val="2"/>
+          <w:numId w:val="1"/>
+        </w:numPr>
+        <w:rPr>
+          <w:rFonts w:asciiTheme="minorHAnsi" w:hAnsiTheme="minorHAnsi" w:cstheme="minorHAnsi"/>
+          <w:sz w:val="28"/>
+          <w:szCs w:val="28"/>
+        </w:rPr>
+      </w:pPr>
+      <w:r>
+        <w:rPr>
+          <w:rFonts w:asciiTheme="minorHAnsi" w:hAnsiTheme="minorHAnsi" w:cstheme="minorHAnsi"/>
+          <w:sz w:val="28"/>
+          <w:szCs w:val="28"/>
+        </w:rPr>
+        <w:t>dohaduje se s plešatcem</w:t>
+      </w:r>
+    </w:p>
+    <w:p>
+      <w:pPr>
+        <w:spacing w:beforeLines="60" w:before="144" w:afterLines="60" w:after="144"/>
+        <w:rPr>
+          <w:rFonts w:asciiTheme="minorHAnsi" w:hAnsiTheme="minorHAnsi" w:cstheme="minorHAnsi"/>
+          <w:sz w:val="28"/>
+          <w:szCs w:val="28"/>
+        </w:rPr>
+      </w:pPr>
+    </w:p>
+    <w:p>
+      <w:pPr>
+        <w:numPr>
+          <w:ilvl w:val="0"/>
+          <w:numId w:val="1"/>
+        </w:numPr>
+        <w:spacing w:beforeLines="60" w:before="144" w:afterLines="60" w:after="144"/>
+        <w:rPr>
+          <w:rFonts w:asciiTheme="minorHAnsi" w:hAnsiTheme="minorHAnsi" w:cstheme="minorHAnsi"/>
+          <w:sz w:val="28"/>
+          <w:szCs w:val="28"/>
+        </w:rPr>
+      </w:pPr>
+      <w:r>
+        <w:rPr>
+          <w:rFonts w:asciiTheme="minorHAnsi" w:hAnsiTheme="minorHAnsi" w:cstheme="minorHAnsi"/>
+          <w:b/>
+          <w:bCs/>
+          <w:sz w:val="28"/>
+          <w:szCs w:val="28"/>
+          <w:lang w:val="cs-CZ"/>
+        </w:rPr>
+        <w:t>Kontext autorovy tvorby</w:t>
+      </w:r>
+      <w:r>
+        <w:rPr>
+          <w:rFonts w:asciiTheme="minorHAnsi" w:hAnsiTheme="minorHAnsi" w:cstheme="minorHAnsi"/>
+          <w:b/>
+          <w:bCs/>
+          <w:sz w:val="28"/>
+          <w:szCs w:val="28"/>
+          <w:lang w:val="cs-CZ"/>
+        </w:rPr>
+        <w:t>:</w:t>
+      </w:r>
+      <w:r>
+        <w:rPr>
+          <w:rFonts w:asciiTheme="minorHAnsi" w:hAnsiTheme="minorHAnsi" w:cstheme="minorHAnsi"/>
+          <w:sz w:val="28"/>
+          <w:szCs w:val="28"/>
+        </w:rPr>
+        <w:t xml:space="preserve"> </w:t>
+      </w:r>
+    </w:p>
+    <w:p>
+      <w:pPr>
+        <w:numPr>
+          <w:ilvl w:val="1"/>
+          <w:numId w:val="1"/>
+        </w:numPr>
+        <w:spacing w:beforeLines="60" w:before="144" w:afterLines="60" w:after="144"/>
+        <w:rPr>
+          <w:rFonts w:asciiTheme="minorHAnsi" w:hAnsiTheme="minorHAnsi" w:cstheme="minorHAnsi"/>
+          <w:color w:val="FF0000"/>
+          <w:sz w:val="28"/>
+          <w:szCs w:val="28"/>
+        </w:rPr>
+      </w:pPr>
+      <w:r>
+        <w:rPr>
+          <w:rFonts w:asciiTheme="minorHAnsi" w:hAnsiTheme="minorHAnsi" w:cstheme="minorHAnsi"/>
+          <w:color w:val="FF0000"/>
+          <w:sz w:val="28"/>
+          <w:szCs w:val="28"/>
+          <w:lang w:val="cs-CZ"/>
+        </w:rPr>
+        <w:t>Raná tvorba</w:t>
+      </w:r>
+    </w:p>
+    <w:p>
+      <w:pPr>
+        <w:numPr>
+          <w:ilvl w:val="1"/>
+          <w:numId w:val="1"/>
+        </w:numPr>
+        <w:spacing w:beforeLines="60" w:before="144" w:afterLines="60" w:after="144"/>
+        <w:rPr>
+          <w:rFonts w:asciiTheme="minorHAnsi" w:hAnsiTheme="minorHAnsi" w:cstheme="minorHAnsi"/>
+          <w:sz w:val="28"/>
+          <w:szCs w:val="28"/>
+        </w:rPr>
+      </w:pPr>
+      <w:r>
+        <w:rPr>
+          <w:rFonts w:asciiTheme="minorHAnsi" w:hAnsiTheme="minorHAnsi" w:cstheme="minorHAnsi"/>
+          <w:sz w:val="28"/>
+          <w:szCs w:val="28"/>
+          <w:lang w:val="cs-CZ"/>
+        </w:rPr>
+        <w:t xml:space="preserve">Období </w:t>
+      </w:r>
+      <w:r>
+        <w:rPr>
+          <w:rFonts w:asciiTheme="minorHAnsi" w:hAnsiTheme="minorHAnsi" w:cstheme="minorHAnsi"/>
+          <w:color w:val="FF0000"/>
+          <w:sz w:val="28"/>
+          <w:szCs w:val="28"/>
+          <w:lang w:val="cs-CZ"/>
+        </w:rPr>
+        <w:t>po sametové revoluci</w:t>
+      </w:r>
+    </w:p>
+    <w:p>
+      <w:pPr>
+        <w:numPr>
+          <w:ilvl w:val="1"/>
+          <w:numId w:val="1"/>
+        </w:numPr>
+        <w:spacing w:beforeLines="60" w:before="144" w:afterLines="60" w:after="144"/>
+        <w:rPr>
+          <w:rFonts w:asciiTheme="minorHAnsi" w:hAnsiTheme="minorHAnsi" w:cstheme="minorHAnsi"/>
+          <w:color w:val="FF0000"/>
+          <w:sz w:val="28"/>
+          <w:szCs w:val="28"/>
+        </w:rPr>
+      </w:pPr>
+      <w:r>
+        <w:rPr>
+          <w:rFonts w:asciiTheme="minorHAnsi" w:hAnsiTheme="minorHAnsi" w:cstheme="minorHAnsi"/>
+          <w:color w:val="FF0000"/>
+          <w:sz w:val="28"/>
+          <w:szCs w:val="28"/>
+          <w:lang w:val="cs-CZ"/>
+        </w:rPr>
+        <w:t xml:space="preserve">Konec </w:t>
+      </w:r>
+      <w:r>
+        <w:rPr>
+          <w:rFonts w:asciiTheme="minorHAnsi" w:hAnsiTheme="minorHAnsi" w:cstheme="minorHAnsi"/>
+          <w:color w:val="FF0000"/>
+          <w:sz w:val="28"/>
+          <w:szCs w:val="28"/>
+          <w:lang w:val="cs-CZ"/>
+        </w:rPr>
+        <w:t>cenzury</w:t>
+      </w:r>
+    </w:p>
+    <w:p>
+      <w:pPr>
+        <w:numPr>
+          <w:ilvl w:val="1"/>
+          <w:numId w:val="1"/>
+        </w:numPr>
         <w:spacing w:beforeLines="60" w:before="144" w:afterLines="60" w:after="144"/>
         <w:rPr>
           <w:rFonts w:asciiTheme="minorHAnsi" w:hAnsiTheme="minorHAnsi" w:cstheme="minorHAnsi"/>
@@ -1841,7 +2989,7 @@
           <w:szCs w:val="28"/>
           <w:lang w:val="cs-CZ"/>
         </w:rPr>
-        <w:t>Dialogy</w:t>
+        <w:t>Exilový spisovatelé začínají zase psát doma</w:t>
       </w:r>
     </w:p>
     <w:p>
@@ -1853,21 +3001,80 @@
         <w:spacing w:beforeLines="60" w:before="144" w:afterLines="60" w:after="144"/>
         <w:rPr>
           <w:rFonts w:asciiTheme="minorHAnsi" w:hAnsiTheme="minorHAnsi" w:cstheme="minorHAnsi"/>
-          <w:color w:val="00B050"/>
-          <w:sz w:val="28"/>
-          <w:szCs w:val="28"/>
-        </w:rPr>
-      </w:pPr>
-      <w:r>
-        <w:rPr>
-          <w:rFonts w:asciiTheme="minorHAnsi" w:hAnsiTheme="minorHAnsi" w:cstheme="minorHAnsi"/>
-          <w:color w:val="00B050"/>
-          <w:sz w:val="28"/>
-          <w:szCs w:val="28"/>
-          <w:lang w:val="cs-CZ"/>
-        </w:rPr>
-        <w:lastRenderedPageBreak/>
-        <w:t>Monology</w:t>
+          <w:color w:val="FF0000"/>
+          <w:sz w:val="28"/>
+          <w:szCs w:val="28"/>
+        </w:rPr>
+      </w:pPr>
+      <w:r>
+        <w:rPr>
+          <w:rFonts w:asciiTheme="minorHAnsi" w:hAnsiTheme="minorHAnsi" w:cstheme="minorHAnsi"/>
+          <w:color w:val="FF0000"/>
+          <w:sz w:val="28"/>
+          <w:szCs w:val="28"/>
+          <w:lang w:val="cs-CZ"/>
+        </w:rPr>
+        <w:t>Pohled autora jako muže</w:t>
+      </w:r>
+    </w:p>
+    <w:p>
+      <w:pPr>
+        <w:numPr>
+          <w:ilvl w:val="1"/>
+          <w:numId w:val="1"/>
+        </w:numPr>
+        <w:spacing w:beforeLines="60" w:before="144" w:afterLines="60" w:after="144"/>
+        <w:rPr>
+          <w:rFonts w:asciiTheme="minorHAnsi" w:hAnsiTheme="minorHAnsi" w:cstheme="minorHAnsi"/>
+          <w:color w:val="FF0000"/>
+          <w:sz w:val="28"/>
+          <w:szCs w:val="28"/>
+        </w:rPr>
+      </w:pPr>
+      <w:r>
+        <w:rPr>
+          <w:rFonts w:asciiTheme="minorHAnsi" w:hAnsiTheme="minorHAnsi" w:cstheme="minorHAnsi"/>
+          <w:color w:val="FF0000"/>
+          <w:sz w:val="28"/>
+          <w:szCs w:val="28"/>
+          <w:lang w:val="cs-CZ"/>
+        </w:rPr>
+        <w:t xml:space="preserve">Ženu reprezentuje jeho manželka/přítelkyně </w:t>
+      </w:r>
+      <w:r>
+        <w:rPr>
+          <w:rFonts w:asciiTheme="minorHAnsi" w:hAnsiTheme="minorHAnsi" w:cstheme="minorHAnsi"/>
+          <w:color w:val="FF0000"/>
+          <w:sz w:val="28"/>
+          <w:szCs w:val="28"/>
+          <w:lang w:val="cs-CZ"/>
+        </w:rPr>
+        <w:t>Anna</w:t>
+      </w:r>
+    </w:p>
+    <w:p>
+      <w:pPr>
+        <w:numPr>
+          <w:ilvl w:val="1"/>
+          <w:numId w:val="1"/>
+        </w:numPr>
+        <w:spacing w:beforeLines="60" w:before="144" w:afterLines="60" w:after="144"/>
+        <w:rPr>
+          <w:rFonts w:asciiTheme="minorHAnsi" w:hAnsiTheme="minorHAnsi" w:cstheme="minorHAnsi"/>
+          <w:color w:val="0070C0"/>
+          <w:sz w:val="28"/>
+          <w:szCs w:val="28"/>
+        </w:rPr>
+      </w:pPr>
+      <w:r>
+        <w:rPr>
+          <w:rFonts w:asciiTheme="minorHAnsi" w:hAnsiTheme="minorHAnsi" w:cstheme="minorHAnsi"/>
+          <w:color w:val="0070C0"/>
+          <w:sz w:val="28"/>
+          <w:szCs w:val="28"/>
+          <w:lang w:val="cs-CZ"/>
+        </w:rPr>
+        <w:t>Autobiografické motivy</w:t>
       </w:r>
     </w:p>
     <w:p>
@@ -1879,27 +3086,33 @@
         <w:spacing w:beforeLines="60" w:before="144" w:afterLines="60" w:after="144"/>
         <w:rPr>
           <w:rFonts w:asciiTheme="minorHAnsi" w:hAnsiTheme="minorHAnsi" w:cstheme="minorHAnsi"/>
-          <w:sz w:val="28"/>
-          <w:szCs w:val="28"/>
-        </w:rPr>
-      </w:pPr>
-      <w:r>
-        <w:rPr>
-          <w:rFonts w:asciiTheme="minorHAnsi" w:hAnsiTheme="minorHAnsi" w:cstheme="minorHAnsi"/>
-          <w:b/>
-          <w:bCs/>
-          <w:sz w:val="28"/>
-          <w:szCs w:val="28"/>
-        </w:rPr>
-        <w:t>Slovní zásoba a jazyk</w:t>
-      </w:r>
-      <w:r>
-        <w:rPr>
-          <w:rFonts w:asciiTheme="minorHAnsi" w:hAnsiTheme="minorHAnsi" w:cstheme="minorHAnsi"/>
-          <w:sz w:val="28"/>
-          <w:szCs w:val="28"/>
-        </w:rPr>
-        <w:t xml:space="preserve">: </w:t>
+          <w:b/>
+          <w:bCs/>
+          <w:sz w:val="28"/>
+          <w:szCs w:val="28"/>
+        </w:rPr>
+      </w:pPr>
+      <w:r>
+        <w:rPr>
+          <w:rFonts w:asciiTheme="minorHAnsi" w:hAnsiTheme="minorHAnsi" w:cstheme="minorHAnsi"/>
+          <w:b/>
+          <w:bCs/>
+          <w:sz w:val="28"/>
+          <w:szCs w:val="28"/>
+          <w:lang w:val="cs-CZ"/>
+        </w:rPr>
+        <w:t>Literárně historický kontext</w:t>
+      </w:r>
+      <w:r>
+        <w:rPr>
+          <w:rFonts w:asciiTheme="minorHAnsi" w:hAnsiTheme="minorHAnsi" w:cstheme="minorHAnsi"/>
+          <w:b/>
+          <w:bCs/>
+          <w:sz w:val="28"/>
+          <w:szCs w:val="28"/>
+          <w:lang w:val="cs-CZ"/>
+        </w:rPr>
+        <w:t>:</w:t>
       </w:r>
     </w:p>
     <w:p>
@@ -1911,20 +3124,22 @@
         <w:spacing w:beforeLines="60" w:before="144" w:afterLines="60" w:after="144"/>
         <w:rPr>
           <w:rFonts w:asciiTheme="minorHAnsi" w:hAnsiTheme="minorHAnsi" w:cstheme="minorHAnsi"/>
-          <w:color w:val="FF0000"/>
-          <w:sz w:val="28"/>
-          <w:szCs w:val="28"/>
-        </w:rPr>
-      </w:pPr>
-      <w:r>
-        <w:rPr>
-          <w:rFonts w:asciiTheme="minorHAnsi" w:hAnsiTheme="minorHAnsi" w:cstheme="minorHAnsi"/>
-          <w:color w:val="FF0000"/>
-          <w:sz w:val="28"/>
-          <w:szCs w:val="28"/>
-          <w:lang w:val="cs-CZ"/>
-        </w:rPr>
-        <w:t>Spisovný</w:t>
+          <w:b/>
+          <w:bCs/>
+          <w:sz w:val="28"/>
+          <w:szCs w:val="28"/>
+        </w:rPr>
+      </w:pPr>
+      <w:r>
+        <w:rPr>
+          <w:rFonts w:asciiTheme="minorHAnsi" w:hAnsiTheme="minorHAnsi" w:cstheme="minorHAnsi"/>
+          <w:b/>
+          <w:bCs/>
+          <w:sz w:val="28"/>
+          <w:szCs w:val="28"/>
+          <w:lang w:val="cs-CZ"/>
+        </w:rPr>
+        <w:t>Bohumil Hrabal</w:t>
       </w:r>
     </w:p>
     <w:p>
@@ -1936,30 +3151,22 @@
         <w:spacing w:beforeLines="60" w:before="144" w:afterLines="60" w:after="144"/>
         <w:rPr>
           <w:rFonts w:asciiTheme="minorHAnsi" w:hAnsiTheme="minorHAnsi" w:cstheme="minorHAnsi"/>
-          <w:color w:val="FF0000"/>
-          <w:sz w:val="28"/>
-          <w:szCs w:val="28"/>
-        </w:rPr>
-      </w:pPr>
-      <w:r>
-        <w:rPr>
-          <w:rFonts w:asciiTheme="minorHAnsi" w:hAnsiTheme="minorHAnsi" w:cstheme="minorHAnsi"/>
-          <w:color w:val="FF0000"/>
-          <w:sz w:val="28"/>
-          <w:szCs w:val="28"/>
-          <w:lang w:val="cs-CZ"/>
-        </w:rPr>
-        <w:t>Nespisovn</w:t>
-      </w:r>
-      <w:r>
-        <w:rPr>
-          <w:rFonts w:asciiTheme="minorHAnsi" w:hAnsiTheme="minorHAnsi" w:cstheme="minorHAnsi"/>
-          <w:color w:val="FF0000"/>
-          <w:sz w:val="28"/>
-          <w:szCs w:val="28"/>
-          <w:lang w:val="cs-CZ"/>
-        </w:rPr>
-        <w:t>ý</w:t>
+          <w:b/>
+          <w:bCs/>
+          <w:sz w:val="28"/>
+          <w:szCs w:val="28"/>
+        </w:rPr>
+      </w:pPr>
+      <w:r>
+        <w:rPr>
+          <w:rFonts w:asciiTheme="minorHAnsi" w:hAnsiTheme="minorHAnsi" w:cstheme="minorHAnsi"/>
+          <w:b/>
+          <w:bCs/>
+          <w:sz w:val="28"/>
+          <w:szCs w:val="28"/>
+          <w:lang w:val="cs-CZ"/>
+        </w:rPr>
+        <w:t>Václav Havel</w:t>
       </w:r>
     </w:p>
     <w:p>
@@ -1971,20 +3178,20 @@
         <w:spacing w:beforeLines="60" w:before="144" w:afterLines="60" w:after="144"/>
         <w:rPr>
           <w:rFonts w:asciiTheme="minorHAnsi" w:hAnsiTheme="minorHAnsi" w:cstheme="minorHAnsi"/>
-          <w:color w:val="0070C0"/>
-          <w:sz w:val="28"/>
-          <w:szCs w:val="28"/>
-        </w:rPr>
-      </w:pPr>
-      <w:r>
-        <w:rPr>
-          <w:rFonts w:asciiTheme="minorHAnsi" w:hAnsiTheme="minorHAnsi" w:cstheme="minorHAnsi"/>
-          <w:color w:val="0070C0"/>
-          <w:sz w:val="28"/>
-          <w:szCs w:val="28"/>
-          <w:lang w:val="cs-CZ"/>
-        </w:rPr>
-        <w:t>Citově zabarvený</w:t>
+          <w:b/>
+          <w:bCs/>
+          <w:sz w:val="28"/>
+          <w:szCs w:val="28"/>
+        </w:rPr>
+      </w:pPr>
+      <w:r>
+        <w:rPr>
+          <w:rFonts w:asciiTheme="minorHAnsi" w:hAnsiTheme="minorHAnsi" w:cstheme="minorHAnsi"/>
+          <w:sz w:val="28"/>
+          <w:szCs w:val="28"/>
+          <w:lang w:val="cs-CZ"/>
+        </w:rPr>
+        <w:t>Období po sametové revoluci</w:t>
       </w:r>
     </w:p>
     <w:p>
@@ -1996,28 +3203,29 @@
         <w:spacing w:beforeLines="60" w:before="144" w:afterLines="60" w:after="144"/>
         <w:rPr>
           <w:rFonts w:asciiTheme="minorHAnsi" w:hAnsiTheme="minorHAnsi" w:cstheme="minorHAnsi"/>
-          <w:sz w:val="28"/>
-          <w:szCs w:val="28"/>
-        </w:rPr>
-      </w:pPr>
-      <w:r>
-        <w:rPr>
-          <w:rFonts w:asciiTheme="minorHAnsi" w:hAnsiTheme="minorHAnsi" w:cstheme="minorHAnsi"/>
-          <w:color w:val="FF0000"/>
-          <w:sz w:val="28"/>
-          <w:szCs w:val="28"/>
-          <w:lang w:val="cs-CZ"/>
-        </w:rPr>
-        <w:t xml:space="preserve">Hovorové </w:t>
-      </w:r>
-      <w:r>
-        <w:rPr>
-          <w:rFonts w:asciiTheme="minorHAnsi" w:hAnsiTheme="minorHAnsi" w:cstheme="minorHAnsi"/>
-          <w:sz w:val="28"/>
-          <w:szCs w:val="28"/>
-          <w:lang w:val="cs-CZ"/>
-        </w:rPr>
-        <w:t>výrazy</w:t>
+          <w:b/>
+          <w:bCs/>
+          <w:sz w:val="28"/>
+          <w:szCs w:val="28"/>
+        </w:rPr>
+      </w:pPr>
+      <w:r>
+        <w:rPr>
+          <w:rFonts w:asciiTheme="minorHAnsi" w:hAnsiTheme="minorHAnsi" w:cstheme="minorHAnsi"/>
+          <w:sz w:val="28"/>
+          <w:szCs w:val="28"/>
+          <w:lang w:val="cs-CZ"/>
+        </w:rPr>
+        <w:t xml:space="preserve">Konec </w:t>
+      </w:r>
+      <w:r>
+        <w:rPr>
+          <w:rFonts w:asciiTheme="minorHAnsi" w:hAnsiTheme="minorHAnsi" w:cstheme="minorHAnsi"/>
+          <w:sz w:val="28"/>
+          <w:szCs w:val="28"/>
+          <w:lang w:val="cs-CZ"/>
+        </w:rPr>
+        <w:t>cenzury</w:t>
       </w:r>
     </w:p>
     <w:p>
@@ -2029,28 +3237,38 @@
         <w:spacing w:beforeLines="60" w:before="144" w:afterLines="60" w:after="144"/>
         <w:rPr>
           <w:rFonts w:asciiTheme="minorHAnsi" w:hAnsiTheme="minorHAnsi" w:cstheme="minorHAnsi"/>
-          <w:sz w:val="28"/>
-          <w:szCs w:val="28"/>
-        </w:rPr>
-      </w:pPr>
-      <w:r>
-        <w:rPr>
-          <w:rFonts w:asciiTheme="minorHAnsi" w:hAnsiTheme="minorHAnsi" w:cstheme="minorHAnsi"/>
-          <w:color w:val="FF0000"/>
-          <w:sz w:val="28"/>
-          <w:szCs w:val="28"/>
-          <w:lang w:val="cs-CZ"/>
-        </w:rPr>
-        <w:t xml:space="preserve">Vulgární </w:t>
-      </w:r>
-      <w:r>
-        <w:rPr>
-          <w:rFonts w:asciiTheme="minorHAnsi" w:hAnsiTheme="minorHAnsi" w:cstheme="minorHAnsi"/>
-          <w:sz w:val="28"/>
-          <w:szCs w:val="28"/>
-          <w:lang w:val="cs-CZ"/>
-        </w:rPr>
-        <w:t>(hovno)</w:t>
+          <w:b/>
+          <w:bCs/>
+          <w:sz w:val="28"/>
+          <w:szCs w:val="28"/>
+        </w:rPr>
+      </w:pPr>
+      <w:r>
+        <w:rPr>
+          <w:rFonts w:asciiTheme="minorHAnsi" w:hAnsiTheme="minorHAnsi" w:cstheme="minorHAnsi"/>
+          <w:sz w:val="28"/>
+          <w:szCs w:val="28"/>
+          <w:lang w:val="cs-CZ"/>
+        </w:rPr>
+        <w:t xml:space="preserve">Konec dělení </w:t>
+      </w:r>
+      <w:r>
+        <w:rPr>
+          <w:rFonts w:asciiTheme="minorHAnsi" w:hAnsiTheme="minorHAnsi" w:cstheme="minorHAnsi"/>
+          <w:sz w:val="28"/>
+          <w:szCs w:val="28"/>
+          <w:lang w:val="cs-CZ"/>
+        </w:rPr>
+        <w:t>literatury</w:t>
+      </w:r>
+      <w:r>
+        <w:rPr>
+          <w:rFonts w:asciiTheme="minorHAnsi" w:hAnsiTheme="minorHAnsi" w:cstheme="minorHAnsi"/>
+          <w:sz w:val="28"/>
+          <w:szCs w:val="28"/>
+          <w:lang w:val="cs-CZ"/>
+        </w:rPr>
+        <w:t xml:space="preserve"> na EXIL, SAMIZDAT, OFICIÁLNÍ, UNDERGROUND</w:t>
       </w:r>
     </w:p>
     <w:p>
@@ -2062,810 +3280,21 @@
         <w:spacing w:beforeLines="60" w:before="144" w:afterLines="60" w:after="144"/>
         <w:rPr>
           <w:rFonts w:asciiTheme="minorHAnsi" w:hAnsiTheme="minorHAnsi" w:cstheme="minorHAnsi"/>
-          <w:sz w:val="28"/>
-          <w:szCs w:val="28"/>
-        </w:rPr>
-      </w:pPr>
-      <w:r>
-        <w:rPr>
-          <w:rFonts w:asciiTheme="minorHAnsi" w:hAnsiTheme="minorHAnsi" w:cstheme="minorHAnsi"/>
-          <w:sz w:val="28"/>
-          <w:szCs w:val="28"/>
-          <w:lang w:val="cs-CZ"/>
-        </w:rPr>
-        <w:t>Cizí (z angličtiny)</w:t>
-      </w:r>
-    </w:p>
-    <w:p>
-      <w:pPr>
-        <w:numPr>
-          <w:ilvl w:val="1"/>
-          <w:numId w:val="1"/>
-        </w:numPr>
-        <w:spacing w:beforeLines="60" w:before="144" w:afterLines="60" w:after="144"/>
-        <w:rPr>
-          <w:rFonts w:asciiTheme="minorHAnsi" w:hAnsiTheme="minorHAnsi" w:cstheme="minorHAnsi"/>
-          <w:color w:val="FF0000"/>
-          <w:sz w:val="28"/>
-          <w:szCs w:val="28"/>
-        </w:rPr>
-      </w:pPr>
-      <w:r>
-        <w:rPr>
-          <w:rFonts w:asciiTheme="minorHAnsi" w:hAnsiTheme="minorHAnsi" w:cstheme="minorHAnsi"/>
-          <w:color w:val="FF0000"/>
-          <w:sz w:val="28"/>
-          <w:szCs w:val="28"/>
-          <w:lang w:val="cs-CZ"/>
-        </w:rPr>
-        <w:t>Ironie, sarkasmus, humor</w:t>
-      </w:r>
-      <w:r>
-        <w:rPr>
-          <w:rFonts w:asciiTheme="minorHAnsi" w:hAnsiTheme="minorHAnsi" w:cstheme="minorHAnsi"/>
-          <w:color w:val="FF0000"/>
-          <w:sz w:val="28"/>
-          <w:szCs w:val="28"/>
-          <w:lang w:val="cs-CZ"/>
-        </w:rPr>
-        <w:t>, satira</w:t>
-      </w:r>
-    </w:p>
-    <w:p>
-      <w:pPr>
-        <w:numPr>
-          <w:ilvl w:val="1"/>
-          <w:numId w:val="1"/>
-        </w:numPr>
-        <w:spacing w:beforeLines="60" w:before="144" w:afterLines="60" w:after="144"/>
-        <w:rPr>
-          <w:rFonts w:asciiTheme="minorHAnsi" w:hAnsiTheme="minorHAnsi" w:cstheme="minorHAnsi"/>
-          <w:color w:val="0070C0"/>
-          <w:sz w:val="28"/>
-          <w:szCs w:val="28"/>
-        </w:rPr>
-      </w:pPr>
-      <w:r>
-        <w:rPr>
-          <w:rFonts w:asciiTheme="minorHAnsi" w:hAnsiTheme="minorHAnsi" w:cstheme="minorHAnsi"/>
-          <w:color w:val="0070C0"/>
-          <w:sz w:val="28"/>
-          <w:szCs w:val="28"/>
-          <w:lang w:val="cs-CZ"/>
-        </w:rPr>
-        <w:t>Knižní výrazy</w:t>
-      </w:r>
-    </w:p>
-    <w:p>
-      <w:pPr>
-        <w:numPr>
-          <w:ilvl w:val="1"/>
-          <w:numId w:val="1"/>
-        </w:numPr>
-        <w:spacing w:beforeLines="60" w:before="144" w:afterLines="60" w:after="144"/>
-        <w:rPr>
-          <w:rFonts w:asciiTheme="minorHAnsi" w:hAnsiTheme="minorHAnsi" w:cstheme="minorHAnsi"/>
-          <w:color w:val="0070C0"/>
-          <w:sz w:val="28"/>
-          <w:szCs w:val="28"/>
-        </w:rPr>
-      </w:pPr>
-      <w:r>
-        <w:rPr>
-          <w:rFonts w:asciiTheme="minorHAnsi" w:hAnsiTheme="minorHAnsi" w:cstheme="minorHAnsi"/>
-          <w:color w:val="0070C0"/>
-          <w:sz w:val="28"/>
-          <w:szCs w:val="28"/>
-          <w:lang w:val="cs-CZ"/>
-        </w:rPr>
-        <w:t>Nostalgické ladění</w:t>
-      </w:r>
-    </w:p>
-    <w:p>
-      <w:pPr>
-        <w:spacing w:beforeLines="60" w:before="144" w:afterLines="60" w:after="144"/>
-        <w:rPr>
-          <w:rFonts w:asciiTheme="minorHAnsi" w:hAnsiTheme="minorHAnsi" w:cstheme="minorHAnsi"/>
-          <w:sz w:val="28"/>
-          <w:szCs w:val="28"/>
-        </w:rPr>
-      </w:pPr>
-    </w:p>
-    <w:p>
-      <w:pPr>
-        <w:numPr>
-          <w:ilvl w:val="0"/>
-          <w:numId w:val="1"/>
-        </w:numPr>
-        <w:spacing w:beforeLines="60" w:before="144" w:afterLines="60" w:after="144"/>
-        <w:rPr>
-          <w:rFonts w:asciiTheme="minorHAnsi" w:hAnsiTheme="minorHAnsi" w:cstheme="minorHAnsi"/>
-          <w:sz w:val="28"/>
-          <w:szCs w:val="28"/>
-        </w:rPr>
-      </w:pPr>
-      <w:r>
-        <w:rPr>
-          <w:rFonts w:asciiTheme="minorHAnsi" w:hAnsiTheme="minorHAnsi" w:cstheme="minorHAnsi"/>
-          <w:b/>
-          <w:bCs/>
-          <w:sz w:val="28"/>
-          <w:szCs w:val="28"/>
-        </w:rPr>
-        <w:t>Postavy</w:t>
-      </w:r>
-      <w:r>
-        <w:rPr>
-          <w:rFonts w:asciiTheme="minorHAnsi" w:hAnsiTheme="minorHAnsi" w:cstheme="minorHAnsi"/>
-          <w:sz w:val="28"/>
-          <w:szCs w:val="28"/>
-        </w:rPr>
-        <w:t xml:space="preserve">: </w:t>
-      </w:r>
-    </w:p>
-    <w:p>
-      <w:pPr>
-        <w:pStyle w:val="NormalWeb"/>
-        <w:numPr>
-          <w:ilvl w:val="1"/>
-          <w:numId w:val="1"/>
-        </w:numPr>
-        <w:rPr>
-          <w:rFonts w:asciiTheme="minorHAnsi" w:hAnsiTheme="minorHAnsi" w:cstheme="minorHAnsi"/>
-          <w:b/>
-          <w:bCs/>
-          <w:color w:val="0070C0"/>
-          <w:sz w:val="28"/>
-          <w:szCs w:val="28"/>
-        </w:rPr>
-      </w:pPr>
-      <w:r>
-        <w:rPr>
-          <w:rFonts w:asciiTheme="minorHAnsi" w:hAnsiTheme="minorHAnsi" w:cstheme="minorHAnsi"/>
-          <w:b/>
-          <w:bCs/>
-          <w:color w:val="0070C0"/>
-          <w:sz w:val="28"/>
-          <w:szCs w:val="28"/>
-        </w:rPr>
-        <w:t xml:space="preserve">Petr </w:t>
-      </w:r>
-    </w:p>
-    <w:p>
-      <w:pPr>
-        <w:pStyle w:val="NormalWeb"/>
-        <w:numPr>
-          <w:ilvl w:val="2"/>
-          <w:numId w:val="1"/>
-        </w:numPr>
-        <w:rPr>
-          <w:rFonts w:asciiTheme="minorHAnsi" w:hAnsiTheme="minorHAnsi" w:cstheme="minorHAnsi"/>
-          <w:sz w:val="28"/>
-          <w:szCs w:val="28"/>
-        </w:rPr>
-      </w:pPr>
-      <w:r>
-        <w:rPr>
-          <w:rFonts w:asciiTheme="minorHAnsi" w:hAnsiTheme="minorHAnsi" w:cstheme="minorHAnsi"/>
-          <w:sz w:val="28"/>
-          <w:szCs w:val="28"/>
-        </w:rPr>
-        <w:t>dospívající kluk</w:t>
-      </w:r>
-    </w:p>
-    <w:p>
-      <w:pPr>
-        <w:pStyle w:val="NormalWeb"/>
-        <w:numPr>
-          <w:ilvl w:val="2"/>
-          <w:numId w:val="1"/>
-        </w:numPr>
-        <w:rPr>
-          <w:rFonts w:asciiTheme="minorHAnsi" w:hAnsiTheme="minorHAnsi" w:cstheme="minorHAnsi"/>
-          <w:sz w:val="28"/>
-          <w:szCs w:val="28"/>
-        </w:rPr>
-      </w:pPr>
-      <w:r>
-        <w:rPr>
-          <w:rFonts w:asciiTheme="minorHAnsi" w:hAnsiTheme="minorHAnsi" w:cstheme="minorHAnsi"/>
-          <w:sz w:val="28"/>
-          <w:szCs w:val="28"/>
-        </w:rPr>
-        <w:t>který řeší problémy spojené s dospíváním</w:t>
-      </w:r>
-    </w:p>
-    <w:p>
-      <w:pPr>
-        <w:pStyle w:val="NormalWeb"/>
-        <w:numPr>
-          <w:ilvl w:val="1"/>
-          <w:numId w:val="1"/>
-        </w:numPr>
-        <w:rPr>
-          <w:rFonts w:asciiTheme="minorHAnsi" w:hAnsiTheme="minorHAnsi" w:cstheme="minorHAnsi"/>
-          <w:b/>
-          <w:bCs/>
-          <w:color w:val="0070C0"/>
-          <w:sz w:val="28"/>
-          <w:szCs w:val="28"/>
-        </w:rPr>
-      </w:pPr>
-      <w:r>
-        <w:rPr>
-          <w:rFonts w:asciiTheme="minorHAnsi" w:hAnsiTheme="minorHAnsi" w:cstheme="minorHAnsi"/>
-          <w:b/>
-          <w:bCs/>
-          <w:color w:val="0070C0"/>
-          <w:sz w:val="28"/>
-          <w:szCs w:val="28"/>
-        </w:rPr>
-        <w:t xml:space="preserve">Anna </w:t>
-      </w:r>
-    </w:p>
-    <w:p>
-      <w:pPr>
-        <w:pStyle w:val="NormalWeb"/>
-        <w:numPr>
-          <w:ilvl w:val="2"/>
-          <w:numId w:val="1"/>
-        </w:numPr>
-        <w:rPr>
-          <w:rFonts w:asciiTheme="minorHAnsi" w:hAnsiTheme="minorHAnsi" w:cstheme="minorHAnsi"/>
-          <w:sz w:val="28"/>
-          <w:szCs w:val="28"/>
-        </w:rPr>
-      </w:pPr>
-      <w:r>
-        <w:rPr>
-          <w:rFonts w:asciiTheme="minorHAnsi" w:hAnsiTheme="minorHAnsi" w:cstheme="minorHAnsi"/>
-          <w:sz w:val="28"/>
-          <w:szCs w:val="28"/>
-        </w:rPr>
-        <w:t>Petrova žena</w:t>
-      </w:r>
-    </w:p>
-    <w:p>
-      <w:pPr>
-        <w:pStyle w:val="NormalWeb"/>
-        <w:numPr>
-          <w:ilvl w:val="2"/>
-          <w:numId w:val="1"/>
-        </w:numPr>
-        <w:rPr>
-          <w:rFonts w:asciiTheme="minorHAnsi" w:hAnsiTheme="minorHAnsi" w:cstheme="minorHAnsi"/>
-          <w:sz w:val="28"/>
-          <w:szCs w:val="28"/>
-        </w:rPr>
-      </w:pPr>
-      <w:r>
-        <w:rPr>
-          <w:rFonts w:asciiTheme="minorHAnsi" w:hAnsiTheme="minorHAnsi" w:cstheme="minorHAnsi"/>
-          <w:sz w:val="28"/>
-          <w:szCs w:val="28"/>
-          <w:lang w:val="cs-CZ"/>
-        </w:rPr>
-        <w:t>Doopravdy reprezentuje autorovu ženu</w:t>
-      </w:r>
-    </w:p>
-    <w:p>
-      <w:pPr>
-        <w:pStyle w:val="NormalWeb"/>
-        <w:numPr>
-          <w:ilvl w:val="1"/>
-          <w:numId w:val="1"/>
-        </w:numPr>
-        <w:rPr>
-          <w:rFonts w:asciiTheme="minorHAnsi" w:hAnsiTheme="minorHAnsi" w:cstheme="minorHAnsi"/>
-          <w:color w:val="0070C0"/>
-          <w:sz w:val="28"/>
-          <w:szCs w:val="28"/>
-        </w:rPr>
-      </w:pPr>
-      <w:r>
-        <w:rPr>
-          <w:rFonts w:asciiTheme="minorHAnsi" w:hAnsiTheme="minorHAnsi" w:cstheme="minorHAnsi"/>
-          <w:color w:val="0070C0"/>
-          <w:sz w:val="28"/>
-          <w:szCs w:val="28"/>
-        </w:rPr>
-        <w:t xml:space="preserve">Andulka </w:t>
-      </w:r>
-    </w:p>
-    <w:p>
-      <w:pPr>
-        <w:pStyle w:val="NormalWeb"/>
-        <w:numPr>
-          <w:ilvl w:val="2"/>
-          <w:numId w:val="1"/>
-        </w:numPr>
-        <w:rPr>
-          <w:rFonts w:asciiTheme="minorHAnsi" w:hAnsiTheme="minorHAnsi" w:cstheme="minorHAnsi"/>
-          <w:sz w:val="28"/>
-          <w:szCs w:val="28"/>
-        </w:rPr>
-      </w:pPr>
-      <w:r>
-        <w:rPr>
-          <w:rFonts w:asciiTheme="minorHAnsi" w:hAnsiTheme="minorHAnsi" w:cstheme="minorHAnsi"/>
-          <w:sz w:val="28"/>
-          <w:szCs w:val="28"/>
-        </w:rPr>
-        <w:t>velmi starostlivá</w:t>
-      </w:r>
-    </w:p>
-    <w:p>
-      <w:pPr>
-        <w:pStyle w:val="NormalWeb"/>
-        <w:numPr>
-          <w:ilvl w:val="1"/>
-          <w:numId w:val="1"/>
-        </w:numPr>
-        <w:rPr>
-          <w:rFonts w:asciiTheme="minorHAnsi" w:hAnsiTheme="minorHAnsi" w:cstheme="minorHAnsi"/>
-          <w:color w:val="0070C0"/>
-          <w:sz w:val="28"/>
-          <w:szCs w:val="28"/>
-        </w:rPr>
-      </w:pPr>
-      <w:r>
-        <w:rPr>
-          <w:rFonts w:asciiTheme="minorHAnsi" w:hAnsiTheme="minorHAnsi" w:cstheme="minorHAnsi"/>
-          <w:color w:val="0070C0"/>
-          <w:sz w:val="28"/>
-          <w:szCs w:val="28"/>
-        </w:rPr>
-        <w:t xml:space="preserve">Otec </w:t>
-      </w:r>
-    </w:p>
-    <w:p>
-      <w:pPr>
-        <w:pStyle w:val="NormalWeb"/>
-        <w:numPr>
-          <w:ilvl w:val="2"/>
-          <w:numId w:val="1"/>
-        </w:numPr>
-        <w:rPr>
-          <w:rFonts w:asciiTheme="minorHAnsi" w:hAnsiTheme="minorHAnsi" w:cstheme="minorHAnsi"/>
-          <w:sz w:val="28"/>
-          <w:szCs w:val="28"/>
-        </w:rPr>
-      </w:pPr>
-      <w:r>
-        <w:rPr>
-          <w:rFonts w:asciiTheme="minorHAnsi" w:hAnsiTheme="minorHAnsi" w:cstheme="minorHAnsi"/>
-          <w:sz w:val="28"/>
-          <w:szCs w:val="28"/>
-        </w:rPr>
-        <w:t>voják z povolání</w:t>
-      </w:r>
-    </w:p>
-    <w:p>
-      <w:pPr>
-        <w:pStyle w:val="NormalWeb"/>
-        <w:numPr>
-          <w:ilvl w:val="1"/>
-          <w:numId w:val="1"/>
-        </w:numPr>
-        <w:rPr>
-          <w:rFonts w:asciiTheme="minorHAnsi" w:hAnsiTheme="minorHAnsi" w:cstheme="minorHAnsi"/>
-          <w:color w:val="0070C0"/>
-          <w:sz w:val="28"/>
-          <w:szCs w:val="28"/>
-        </w:rPr>
-      </w:pPr>
-      <w:r>
-        <w:rPr>
-          <w:rFonts w:asciiTheme="minorHAnsi" w:hAnsiTheme="minorHAnsi" w:cstheme="minorHAnsi"/>
-          <w:color w:val="0070C0"/>
-          <w:sz w:val="28"/>
-          <w:szCs w:val="28"/>
-        </w:rPr>
-        <w:t xml:space="preserve">Plešatý dědeček </w:t>
-      </w:r>
-    </w:p>
-    <w:p>
-      <w:pPr>
-        <w:pStyle w:val="NormalWeb"/>
-        <w:numPr>
-          <w:ilvl w:val="2"/>
-          <w:numId w:val="1"/>
-        </w:numPr>
-        <w:rPr>
-          <w:rFonts w:asciiTheme="minorHAnsi" w:hAnsiTheme="minorHAnsi" w:cstheme="minorHAnsi"/>
-          <w:sz w:val="28"/>
-          <w:szCs w:val="28"/>
-        </w:rPr>
-      </w:pPr>
-      <w:r>
-        <w:rPr>
-          <w:rFonts w:asciiTheme="minorHAnsi" w:hAnsiTheme="minorHAnsi" w:cstheme="minorHAnsi"/>
-          <w:sz w:val="28"/>
-          <w:szCs w:val="28"/>
-        </w:rPr>
-        <w:t>nevěří malému dědečkovi</w:t>
-      </w:r>
-    </w:p>
-    <w:p>
-      <w:pPr>
-        <w:pStyle w:val="NormalWeb"/>
-        <w:numPr>
-          <w:ilvl w:val="2"/>
-          <w:numId w:val="1"/>
-        </w:numPr>
-        <w:rPr>
-          <w:rFonts w:asciiTheme="minorHAnsi" w:hAnsiTheme="minorHAnsi" w:cstheme="minorHAnsi"/>
-          <w:sz w:val="28"/>
-          <w:szCs w:val="28"/>
-        </w:rPr>
-      </w:pPr>
-      <w:r>
-        <w:rPr>
-          <w:rFonts w:asciiTheme="minorHAnsi" w:hAnsiTheme="minorHAnsi" w:cstheme="minorHAnsi"/>
-          <w:sz w:val="28"/>
-          <w:szCs w:val="28"/>
-          <w:lang w:val="cs-CZ"/>
-        </w:rPr>
-        <w:t>velký</w:t>
-      </w:r>
-    </w:p>
-    <w:p>
-      <w:pPr>
-        <w:pStyle w:val="NormalWeb"/>
-        <w:numPr>
-          <w:ilvl w:val="1"/>
-          <w:numId w:val="1"/>
-        </w:numPr>
-        <w:rPr>
-          <w:rFonts w:asciiTheme="minorHAnsi" w:hAnsiTheme="minorHAnsi" w:cstheme="minorHAnsi"/>
-          <w:color w:val="0070C0"/>
-          <w:sz w:val="28"/>
-          <w:szCs w:val="28"/>
-        </w:rPr>
-      </w:pPr>
-      <w:r>
-        <w:rPr>
-          <w:rFonts w:asciiTheme="minorHAnsi" w:hAnsiTheme="minorHAnsi" w:cstheme="minorHAnsi"/>
-          <w:color w:val="0070C0"/>
-          <w:sz w:val="28"/>
-          <w:szCs w:val="28"/>
-        </w:rPr>
-        <w:t xml:space="preserve">Malý dědeček </w:t>
-      </w:r>
-    </w:p>
-    <w:p>
-      <w:pPr>
-        <w:pStyle w:val="NormalWeb"/>
-        <w:numPr>
-          <w:ilvl w:val="2"/>
-          <w:numId w:val="1"/>
-        </w:numPr>
-        <w:rPr>
-          <w:rFonts w:asciiTheme="minorHAnsi" w:hAnsiTheme="minorHAnsi" w:cstheme="minorHAnsi"/>
-          <w:sz w:val="28"/>
-          <w:szCs w:val="28"/>
-        </w:rPr>
-      </w:pPr>
-      <w:r>
-        <w:rPr>
-          <w:rFonts w:asciiTheme="minorHAnsi" w:hAnsiTheme="minorHAnsi" w:cstheme="minorHAnsi"/>
-          <w:sz w:val="28"/>
-          <w:szCs w:val="28"/>
-        </w:rPr>
-        <w:t>dohaduje se s plešatcem</w:t>
-      </w:r>
-    </w:p>
-    <w:p>
-      <w:pPr>
-        <w:spacing w:beforeLines="60" w:before="144" w:afterLines="60" w:after="144"/>
-        <w:rPr>
-          <w:rFonts w:asciiTheme="minorHAnsi" w:hAnsiTheme="minorHAnsi" w:cstheme="minorHAnsi"/>
-          <w:sz w:val="28"/>
-          <w:szCs w:val="28"/>
-        </w:rPr>
-      </w:pPr>
-    </w:p>
-    <w:p>
-      <w:pPr>
-        <w:numPr>
-          <w:ilvl w:val="0"/>
-          <w:numId w:val="1"/>
-        </w:numPr>
-        <w:spacing w:beforeLines="60" w:before="144" w:afterLines="60" w:after="144"/>
-        <w:rPr>
-          <w:rFonts w:asciiTheme="minorHAnsi" w:hAnsiTheme="minorHAnsi" w:cstheme="minorHAnsi"/>
-          <w:sz w:val="28"/>
-          <w:szCs w:val="28"/>
-        </w:rPr>
-      </w:pPr>
-      <w:r>
-        <w:rPr>
-          <w:rFonts w:asciiTheme="minorHAnsi" w:hAnsiTheme="minorHAnsi" w:cstheme="minorHAnsi"/>
-          <w:b/>
-          <w:bCs/>
-          <w:sz w:val="28"/>
-          <w:szCs w:val="28"/>
-          <w:lang w:val="cs-CZ"/>
-        </w:rPr>
-        <w:t>Kontext autorovy tvorby</w:t>
-      </w:r>
-      <w:r>
-        <w:rPr>
-          <w:rFonts w:asciiTheme="minorHAnsi" w:hAnsiTheme="minorHAnsi" w:cstheme="minorHAnsi"/>
-          <w:b/>
-          <w:bCs/>
-          <w:sz w:val="28"/>
-          <w:szCs w:val="28"/>
-          <w:lang w:val="cs-CZ"/>
-        </w:rPr>
-        <w:t>:</w:t>
-      </w:r>
-      <w:r>
-        <w:rPr>
-          <w:rFonts w:asciiTheme="minorHAnsi" w:hAnsiTheme="minorHAnsi" w:cstheme="minorHAnsi"/>
-          <w:sz w:val="28"/>
-          <w:szCs w:val="28"/>
-        </w:rPr>
-        <w:t xml:space="preserve"> </w:t>
-      </w:r>
-    </w:p>
-    <w:p>
-      <w:pPr>
-        <w:numPr>
-          <w:ilvl w:val="1"/>
-          <w:numId w:val="1"/>
-        </w:numPr>
-        <w:spacing w:beforeLines="60" w:before="144" w:afterLines="60" w:after="144"/>
-        <w:rPr>
-          <w:rFonts w:asciiTheme="minorHAnsi" w:hAnsiTheme="minorHAnsi" w:cstheme="minorHAnsi"/>
-          <w:color w:val="FF0000"/>
-          <w:sz w:val="28"/>
-          <w:szCs w:val="28"/>
-        </w:rPr>
-      </w:pPr>
-      <w:r>
-        <w:rPr>
-          <w:rFonts w:asciiTheme="minorHAnsi" w:hAnsiTheme="minorHAnsi" w:cstheme="minorHAnsi"/>
-          <w:color w:val="FF0000"/>
-          <w:sz w:val="28"/>
-          <w:szCs w:val="28"/>
-          <w:lang w:val="cs-CZ"/>
-        </w:rPr>
-        <w:t>Raná tvorba</w:t>
-      </w:r>
-    </w:p>
-    <w:p>
-      <w:pPr>
-        <w:numPr>
-          <w:ilvl w:val="1"/>
-          <w:numId w:val="1"/>
-        </w:numPr>
-        <w:spacing w:beforeLines="60" w:before="144" w:afterLines="60" w:after="144"/>
-        <w:rPr>
-          <w:rFonts w:asciiTheme="minorHAnsi" w:hAnsiTheme="minorHAnsi" w:cstheme="minorHAnsi"/>
-          <w:sz w:val="28"/>
-          <w:szCs w:val="28"/>
-        </w:rPr>
-      </w:pPr>
-      <w:r>
-        <w:rPr>
-          <w:rFonts w:asciiTheme="minorHAnsi" w:hAnsiTheme="minorHAnsi" w:cstheme="minorHAnsi"/>
-          <w:sz w:val="28"/>
-          <w:szCs w:val="28"/>
-          <w:lang w:val="cs-CZ"/>
-        </w:rPr>
-        <w:t xml:space="preserve">Období </w:t>
-      </w:r>
-      <w:r>
-        <w:rPr>
-          <w:rFonts w:asciiTheme="minorHAnsi" w:hAnsiTheme="minorHAnsi" w:cstheme="minorHAnsi"/>
-          <w:color w:val="FF0000"/>
-          <w:sz w:val="28"/>
-          <w:szCs w:val="28"/>
-          <w:lang w:val="cs-CZ"/>
-        </w:rPr>
-        <w:t>po sametové revoluci</w:t>
-      </w:r>
-    </w:p>
-    <w:p>
-      <w:pPr>
-        <w:numPr>
-          <w:ilvl w:val="1"/>
-          <w:numId w:val="1"/>
-        </w:numPr>
-        <w:spacing w:beforeLines="60" w:before="144" w:afterLines="60" w:after="144"/>
-        <w:rPr>
-          <w:rFonts w:asciiTheme="minorHAnsi" w:hAnsiTheme="minorHAnsi" w:cstheme="minorHAnsi"/>
-          <w:color w:val="FF0000"/>
-          <w:sz w:val="28"/>
-          <w:szCs w:val="28"/>
-        </w:rPr>
-      </w:pPr>
-      <w:r>
-        <w:rPr>
-          <w:rFonts w:asciiTheme="minorHAnsi" w:hAnsiTheme="minorHAnsi" w:cstheme="minorHAnsi"/>
-          <w:color w:val="FF0000"/>
-          <w:sz w:val="28"/>
-          <w:szCs w:val="28"/>
-          <w:lang w:val="cs-CZ"/>
-        </w:rPr>
-        <w:lastRenderedPageBreak/>
-        <w:t xml:space="preserve">Konec </w:t>
-      </w:r>
-      <w:r>
-        <w:rPr>
-          <w:rFonts w:asciiTheme="minorHAnsi" w:hAnsiTheme="minorHAnsi" w:cstheme="minorHAnsi"/>
-          <w:color w:val="FF0000"/>
-          <w:sz w:val="28"/>
-          <w:szCs w:val="28"/>
-          <w:lang w:val="cs-CZ"/>
-        </w:rPr>
-        <w:t>cenzury</w:t>
-      </w:r>
-    </w:p>
-    <w:p>
-      <w:pPr>
-        <w:numPr>
-          <w:ilvl w:val="1"/>
-          <w:numId w:val="1"/>
-        </w:numPr>
-        <w:spacing w:beforeLines="60" w:before="144" w:afterLines="60" w:after="144"/>
-        <w:rPr>
-          <w:rFonts w:asciiTheme="minorHAnsi" w:hAnsiTheme="minorHAnsi" w:cstheme="minorHAnsi"/>
-          <w:color w:val="00B050"/>
-          <w:sz w:val="28"/>
-          <w:szCs w:val="28"/>
-        </w:rPr>
-      </w:pPr>
-      <w:r>
-        <w:rPr>
-          <w:rFonts w:asciiTheme="minorHAnsi" w:hAnsiTheme="minorHAnsi" w:cstheme="minorHAnsi"/>
-          <w:color w:val="00B050"/>
-          <w:sz w:val="28"/>
-          <w:szCs w:val="28"/>
-          <w:lang w:val="cs-CZ"/>
-        </w:rPr>
-        <w:t>Exilový spisovatelé začínají zase psát doma</w:t>
-      </w:r>
-    </w:p>
-    <w:p>
-      <w:pPr>
-        <w:numPr>
-          <w:ilvl w:val="1"/>
-          <w:numId w:val="1"/>
-        </w:numPr>
-        <w:spacing w:beforeLines="60" w:before="144" w:afterLines="60" w:after="144"/>
-        <w:rPr>
-          <w:rFonts w:asciiTheme="minorHAnsi" w:hAnsiTheme="minorHAnsi" w:cstheme="minorHAnsi"/>
-          <w:color w:val="FF0000"/>
-          <w:sz w:val="28"/>
-          <w:szCs w:val="28"/>
-        </w:rPr>
-      </w:pPr>
-      <w:r>
-        <w:rPr>
-          <w:rFonts w:asciiTheme="minorHAnsi" w:hAnsiTheme="minorHAnsi" w:cstheme="minorHAnsi"/>
-          <w:color w:val="FF0000"/>
-          <w:sz w:val="28"/>
-          <w:szCs w:val="28"/>
-          <w:lang w:val="cs-CZ"/>
-        </w:rPr>
-        <w:t>Pohled autora jako muže</w:t>
-      </w:r>
-    </w:p>
-    <w:p>
-      <w:pPr>
-        <w:numPr>
-          <w:ilvl w:val="1"/>
-          <w:numId w:val="1"/>
-        </w:numPr>
-        <w:spacing w:beforeLines="60" w:before="144" w:afterLines="60" w:after="144"/>
-        <w:rPr>
-          <w:rFonts w:asciiTheme="minorHAnsi" w:hAnsiTheme="minorHAnsi" w:cstheme="minorHAnsi"/>
-          <w:color w:val="FF0000"/>
-          <w:sz w:val="28"/>
-          <w:szCs w:val="28"/>
-        </w:rPr>
-      </w:pPr>
-      <w:r>
-        <w:rPr>
-          <w:rFonts w:asciiTheme="minorHAnsi" w:hAnsiTheme="minorHAnsi" w:cstheme="minorHAnsi"/>
-          <w:color w:val="FF0000"/>
-          <w:sz w:val="28"/>
-          <w:szCs w:val="28"/>
-          <w:lang w:val="cs-CZ"/>
-        </w:rPr>
-        <w:t xml:space="preserve">Ženu reprezentuje jeho manželka/přítelkyně </w:t>
-      </w:r>
-      <w:r>
-        <w:rPr>
-          <w:rFonts w:asciiTheme="minorHAnsi" w:hAnsiTheme="minorHAnsi" w:cstheme="minorHAnsi"/>
-          <w:color w:val="FF0000"/>
-          <w:sz w:val="28"/>
-          <w:szCs w:val="28"/>
-          <w:lang w:val="cs-CZ"/>
-        </w:rPr>
-        <w:t>Anna</w:t>
-      </w:r>
-    </w:p>
-    <w:p>
-      <w:pPr>
-        <w:numPr>
-          <w:ilvl w:val="1"/>
-          <w:numId w:val="1"/>
-        </w:numPr>
-        <w:spacing w:beforeLines="60" w:before="144" w:afterLines="60" w:after="144"/>
-        <w:rPr>
-          <w:rFonts w:asciiTheme="minorHAnsi" w:hAnsiTheme="minorHAnsi" w:cstheme="minorHAnsi"/>
-          <w:color w:val="0070C0"/>
-          <w:sz w:val="28"/>
-          <w:szCs w:val="28"/>
-        </w:rPr>
-      </w:pPr>
-      <w:r>
-        <w:rPr>
-          <w:rFonts w:asciiTheme="minorHAnsi" w:hAnsiTheme="minorHAnsi" w:cstheme="minorHAnsi"/>
-          <w:color w:val="0070C0"/>
-          <w:sz w:val="28"/>
-          <w:szCs w:val="28"/>
-          <w:lang w:val="cs-CZ"/>
-        </w:rPr>
-        <w:t>Autobiografické motivy</w:t>
-      </w:r>
-    </w:p>
-    <w:p>
-      <w:pPr>
-        <w:numPr>
-          <w:ilvl w:val="0"/>
-          <w:numId w:val="1"/>
-        </w:numPr>
-        <w:spacing w:beforeLines="60" w:before="144" w:afterLines="60" w:after="144"/>
-        <w:rPr>
-          <w:rFonts w:asciiTheme="minorHAnsi" w:hAnsiTheme="minorHAnsi" w:cstheme="minorHAnsi"/>
-          <w:b/>
-          <w:bCs/>
-          <w:sz w:val="28"/>
-          <w:szCs w:val="28"/>
-        </w:rPr>
-      </w:pPr>
-      <w:r>
-        <w:rPr>
-          <w:rFonts w:asciiTheme="minorHAnsi" w:hAnsiTheme="minorHAnsi" w:cstheme="minorHAnsi"/>
-          <w:b/>
-          <w:bCs/>
-          <w:sz w:val="28"/>
-          <w:szCs w:val="28"/>
-          <w:lang w:val="cs-CZ"/>
-        </w:rPr>
-        <w:t>Literárně historický kontext</w:t>
-      </w:r>
-      <w:r>
-        <w:rPr>
-          <w:rFonts w:asciiTheme="minorHAnsi" w:hAnsiTheme="minorHAnsi" w:cstheme="minorHAnsi"/>
-          <w:b/>
-          <w:bCs/>
-          <w:sz w:val="28"/>
-          <w:szCs w:val="28"/>
-          <w:lang w:val="cs-CZ"/>
-        </w:rPr>
-        <w:t>:</w:t>
-      </w:r>
-    </w:p>
-    <w:p>
-      <w:pPr>
-        <w:numPr>
-          <w:ilvl w:val="1"/>
-          <w:numId w:val="1"/>
-        </w:numPr>
-        <w:spacing w:beforeLines="60" w:before="144" w:afterLines="60" w:after="144"/>
-        <w:rPr>
-          <w:rFonts w:asciiTheme="minorHAnsi" w:hAnsiTheme="minorHAnsi" w:cstheme="minorHAnsi"/>
-          <w:b/>
-          <w:bCs/>
-          <w:sz w:val="28"/>
-          <w:szCs w:val="28"/>
-        </w:rPr>
-      </w:pPr>
+          <w:b/>
+          <w:bCs/>
+          <w:sz w:val="28"/>
+          <w:szCs w:val="28"/>
+        </w:rPr>
+      </w:pPr>
+      <w:r>
+        <w:rPr>
+          <w:rFonts w:asciiTheme="minorHAnsi" w:hAnsiTheme="minorHAnsi" w:cstheme="minorHAnsi"/>
+          <w:sz w:val="28"/>
+          <w:szCs w:val="28"/>
+          <w:lang w:val="cs-CZ"/>
+        </w:rPr>
+        <w:t>Charta 77</w:t>
+      </w:r>
     </w:p>
     <w:p>
       <w:pPr>
@@ -2899,6 +3328,71 @@
           <w:lang w:val="cs-CZ"/>
         </w:rPr>
         <w:t>ZAJÍMAVOSTI:</w:t>
+      </w:r>
+    </w:p>
+    <w:p>
+      <w:pPr>
+        <w:pStyle w:val="ListBullet"/>
+        <w:rPr>
+          <w:rFonts w:asciiTheme="minorHAnsi" w:hAnsiTheme="minorHAnsi" w:cstheme="minorHAnsi"/>
+          <w:sz w:val="28"/>
+          <w:szCs w:val="28"/>
+        </w:rPr>
+      </w:pPr>
+      <w:r>
+        <w:rPr>
+          <w:rFonts w:asciiTheme="minorHAnsi" w:hAnsiTheme="minorHAnsi" w:cstheme="minorHAnsi"/>
+          <w:sz w:val="28"/>
+          <w:szCs w:val="28"/>
+          <w:lang w:val="cs-CZ"/>
+        </w:rPr>
+        <w:t xml:space="preserve">Chlapci </w:t>
+      </w:r>
+      <w:r>
+        <w:rPr>
+          <w:rFonts w:asciiTheme="minorHAnsi" w:hAnsiTheme="minorHAnsi" w:cstheme="minorHAnsi"/>
+          <w:sz w:val="28"/>
+          <w:szCs w:val="28"/>
+          <w:lang w:val="cs-CZ"/>
+        </w:rPr>
+        <w:t>řeší,</w:t>
+      </w:r>
+      <w:r>
+        <w:rPr>
+          <w:rFonts w:asciiTheme="minorHAnsi" w:hAnsiTheme="minorHAnsi" w:cstheme="minorHAnsi"/>
+          <w:sz w:val="28"/>
+          <w:szCs w:val="28"/>
+          <w:lang w:val="cs-CZ"/>
+        </w:rPr>
+        <w:t xml:space="preserve"> zda HOVNO OPRAVDU HOŘÍ</w:t>
+      </w:r>
+    </w:p>
+    <w:p>
+      <w:pPr>
+        <w:pStyle w:val="ListBullet"/>
+        <w:rPr>
+          <w:rFonts w:asciiTheme="minorHAnsi" w:hAnsiTheme="minorHAnsi" w:cstheme="minorHAnsi"/>
+          <w:sz w:val="28"/>
+          <w:szCs w:val="28"/>
+        </w:rPr>
+      </w:pPr>
+      <w:r>
+        <w:rPr>
+          <w:rFonts w:asciiTheme="minorHAnsi" w:hAnsiTheme="minorHAnsi" w:cstheme="minorHAnsi"/>
+          <w:sz w:val="28"/>
+          <w:szCs w:val="28"/>
+          <w:lang w:val="cs-CZ"/>
+        </w:rPr>
+        <w:t>Děvčata probírají plyšáky</w:t>
+      </w:r>
+      <w:r>
+        <w:rPr>
+          <w:rFonts w:asciiTheme="minorHAnsi" w:hAnsiTheme="minorHAnsi" w:cstheme="minorHAnsi"/>
+          <w:sz w:val="28"/>
+          <w:szCs w:val="28"/>
+          <w:lang w:val="cs-CZ"/>
+        </w:rPr>
+        <w:t xml:space="preserve"> a nákupy</w:t>
       </w:r>
     </w:p>
     <w:p>
@@ -2944,6 +3438,7 @@
           <w:sz w:val="28"/>
           <w:szCs w:val="28"/>
           <w:u w:val="single"/>
+          <w:lang w:val="cs-CZ"/>
         </w:rPr>
       </w:pPr>
       <w:r>
@@ -2987,22 +3482,36 @@
         </w:rPr>
         <w:t xml:space="preserve"> </w:t>
       </w:r>
-    </w:p>
-    <w:p>
-      <w:pPr>
-        <w:spacing w:beforeLines="60" w:before="144" w:afterLines="60" w:after="144"/>
-        <w:rPr>
-          <w:rFonts w:asciiTheme="minorHAnsi" w:hAnsiTheme="minorHAnsi" w:cstheme="minorHAnsi"/>
-          <w:sz w:val="28"/>
-          <w:szCs w:val="28"/>
-        </w:rPr>
-      </w:pPr>
-      <w:r>
-        <w:rPr>
-          <w:rFonts w:asciiTheme="minorHAnsi" w:hAnsiTheme="minorHAnsi" w:cstheme="minorHAnsi"/>
-          <w:sz w:val="28"/>
-          <w:szCs w:val="28"/>
-        </w:rPr>
+      <w:r>
+        <w:rPr>
+          <w:rFonts w:asciiTheme="minorHAnsi" w:hAnsiTheme="minorHAnsi" w:cstheme="minorHAnsi"/>
+          <w:b/>
+          <w:bCs/>
+          <w:color w:val="4472C4" w:themeColor="accent1"/>
+          <w:sz w:val="28"/>
+          <w:szCs w:val="28"/>
+          <w:u w:val="single"/>
+          <w:lang w:val="cs-CZ"/>
+        </w:rPr>
+        <w:t>(POVÍDKA)</w:t>
+      </w:r>
+    </w:p>
+    <w:p>
+      <w:pPr>
+        <w:spacing w:beforeLines="60" w:before="144" w:afterLines="60" w:after="144"/>
+        <w:rPr>
+          <w:rFonts w:asciiTheme="minorHAnsi" w:hAnsiTheme="minorHAnsi" w:cstheme="minorHAnsi"/>
+          <w:sz w:val="28"/>
+          <w:szCs w:val="28"/>
+        </w:rPr>
+      </w:pPr>
+      <w:r>
+        <w:rPr>
+          <w:rFonts w:asciiTheme="minorHAnsi" w:hAnsiTheme="minorHAnsi" w:cstheme="minorHAnsi"/>
+          <w:sz w:val="28"/>
+          <w:szCs w:val="28"/>
+        </w:rPr>
+        <w:lastRenderedPageBreak/>
         <w:t xml:space="preserve">autor vypráví o tom, jak </w:t>
       </w:r>
       <w:r>
@@ -3134,6 +3643,7 @@
           <w:sz w:val="28"/>
           <w:szCs w:val="28"/>
           <w:u w:val="single"/>
+          <w:lang w:val="cs-CZ"/>
         </w:rPr>
       </w:pPr>
       <w:r>
@@ -3165,6 +3675,19 @@
         </w:rPr>
         <w:t xml:space="preserve"> </w:t>
       </w:r>
+      <w:r>
+        <w:rPr>
+          <w:rFonts w:asciiTheme="minorHAnsi" w:hAnsiTheme="minorHAnsi" w:cstheme="minorHAnsi"/>
+          <w:b/>
+          <w:bCs/>
+          <w:color w:val="4472C4" w:themeColor="accent1"/>
+          <w:sz w:val="28"/>
+          <w:szCs w:val="28"/>
+          <w:u w:val="single"/>
+          <w:lang w:val="cs-CZ"/>
+        </w:rPr>
+        <w:t>(POVÍDKA)</w:t>
+      </w:r>
     </w:p>
     <w:p>
       <w:pPr>
@@ -3510,12 +4033,22 @@
         </w:rPr>
         <w:t xml:space="preserve">V kapitole </w:t>
       </w:r>
+    </w:p>
+    <w:p>
+      <w:pPr>
+        <w:spacing w:beforeLines="60" w:before="144" w:afterLines="60" w:after="144"/>
+        <w:rPr>
+          <w:rFonts w:asciiTheme="minorHAnsi" w:hAnsiTheme="minorHAnsi" w:cstheme="minorHAnsi"/>
+          <w:sz w:val="28"/>
+          <w:szCs w:val="28"/>
+          <w:u w:val="single"/>
+          <w:lang w:val="cs-CZ"/>
+        </w:rPr>
+      </w:pPr>
       <w:r>
         <w:rPr>
           <w:rStyle w:val="Strong"/>
           <w:rFonts w:asciiTheme="minorHAnsi" w:hAnsiTheme="minorHAnsi" w:cstheme="minorHAnsi"/>
-          <w:b w:val="0"/>
-          <w:bCs w:val="0"/>
           <w:color w:val="FF0000"/>
           <w:sz w:val="28"/>
           <w:szCs w:val="28"/>
@@ -3526,8 +4059,6 @@
       <w:r>
         <w:rPr>
           <w:rFonts w:asciiTheme="minorHAnsi" w:hAnsiTheme="minorHAnsi" w:cstheme="minorHAnsi"/>
-          <w:b/>
-          <w:bCs/>
           <w:color w:val="FF0000"/>
           <w:sz w:val="28"/>
           <w:szCs w:val="28"/>
@@ -3535,6 +4066,19 @@
         </w:rPr>
         <w:t xml:space="preserve"> </w:t>
       </w:r>
+      <w:r>
+        <w:rPr>
+          <w:rFonts w:asciiTheme="minorHAnsi" w:hAnsiTheme="minorHAnsi" w:cstheme="minorHAnsi"/>
+          <w:b/>
+          <w:bCs/>
+          <w:color w:val="4472C4" w:themeColor="accent1"/>
+          <w:sz w:val="28"/>
+          <w:szCs w:val="28"/>
+          <w:u w:val="single"/>
+          <w:lang w:val="cs-CZ"/>
+        </w:rPr>
+        <w:t>(NOVELA)</w:t>
+      </w:r>
     </w:p>
     <w:p>
       <w:pPr>
@@ -3585,6 +4129,139 @@
           <w:sz w:val="28"/>
           <w:szCs w:val="28"/>
         </w:rPr>
+        <w:t>.</w:t>
+      </w:r>
+    </w:p>
+    <w:p>
+      <w:pPr>
+        <w:spacing w:beforeLines="60" w:before="144" w:afterLines="60" w:after="144"/>
+        <w:rPr>
+          <w:rFonts w:asciiTheme="minorHAnsi" w:hAnsiTheme="minorHAnsi" w:cstheme="minorHAnsi"/>
+          <w:sz w:val="28"/>
+          <w:szCs w:val="28"/>
+        </w:rPr>
+      </w:pPr>
+      <w:r>
+        <w:rPr>
+          <w:rFonts w:asciiTheme="minorHAnsi" w:hAnsiTheme="minorHAnsi" w:cstheme="minorHAnsi"/>
+          <w:sz w:val="28"/>
+          <w:szCs w:val="28"/>
+          <w:lang w:val="cs-CZ"/>
+        </w:rPr>
+        <w:t>Vyvíjí své osobní názory a mění je na komunismus.</w:t>
+      </w:r>
+      <w:r>
+        <w:rPr>
+          <w:rFonts w:asciiTheme="minorHAnsi" w:hAnsiTheme="minorHAnsi" w:cstheme="minorHAnsi"/>
+          <w:sz w:val="28"/>
+          <w:szCs w:val="28"/>
+        </w:rPr>
+        <w:t xml:space="preserve"> </w:t>
+      </w:r>
+    </w:p>
+    <w:p>
+      <w:pPr>
+        <w:spacing w:beforeLines="60" w:before="144" w:afterLines="60" w:after="144"/>
+        <w:rPr>
+          <w:rFonts w:asciiTheme="minorHAnsi" w:hAnsiTheme="minorHAnsi" w:cstheme="minorHAnsi"/>
+          <w:sz w:val="28"/>
+          <w:szCs w:val="28"/>
+        </w:rPr>
+      </w:pPr>
+      <w:r>
+        <w:rPr>
+          <w:rFonts w:asciiTheme="minorHAnsi" w:hAnsiTheme="minorHAnsi" w:cstheme="minorHAnsi"/>
+          <w:b/>
+          <w:bCs/>
+          <w:color w:val="FF0000"/>
+          <w:sz w:val="28"/>
+          <w:szCs w:val="28"/>
+        </w:rPr>
+        <w:t>Petr</w:t>
+      </w:r>
+      <w:r>
+        <w:rPr>
+          <w:rFonts w:asciiTheme="minorHAnsi" w:hAnsiTheme="minorHAnsi" w:cstheme="minorHAnsi"/>
+          <w:color w:val="FF0000"/>
+          <w:sz w:val="28"/>
+          <w:szCs w:val="28"/>
+        </w:rPr>
+        <w:t xml:space="preserve"> </w:t>
+      </w:r>
+      <w:r>
+        <w:rPr>
+          <w:rFonts w:asciiTheme="minorHAnsi" w:hAnsiTheme="minorHAnsi" w:cstheme="minorHAnsi"/>
+          <w:sz w:val="28"/>
+          <w:szCs w:val="28"/>
+        </w:rPr>
+        <w:t xml:space="preserve">je </w:t>
+      </w:r>
+      <w:r>
+        <w:rPr>
+          <w:rFonts w:asciiTheme="minorHAnsi" w:hAnsiTheme="minorHAnsi" w:cstheme="minorHAnsi"/>
+          <w:color w:val="00B050"/>
+          <w:sz w:val="28"/>
+          <w:szCs w:val="28"/>
+        </w:rPr>
+        <w:t>oddaným pionýrem</w:t>
+      </w:r>
+      <w:r>
+        <w:rPr>
+          <w:rFonts w:asciiTheme="minorHAnsi" w:hAnsiTheme="minorHAnsi" w:cstheme="minorHAnsi"/>
+          <w:sz w:val="28"/>
+          <w:szCs w:val="28"/>
+        </w:rPr>
+        <w:t xml:space="preserve">, </w:t>
+      </w:r>
+      <w:r>
+        <w:rPr>
+          <w:rFonts w:asciiTheme="minorHAnsi" w:hAnsiTheme="minorHAnsi" w:cstheme="minorHAnsi"/>
+          <w:color w:val="00B050"/>
+          <w:sz w:val="28"/>
+          <w:szCs w:val="28"/>
+        </w:rPr>
+        <w:t>snaží se poslouchat svého otce straníka</w:t>
+      </w:r>
+      <w:r>
+        <w:rPr>
+          <w:rFonts w:asciiTheme="minorHAnsi" w:hAnsiTheme="minorHAnsi" w:cstheme="minorHAnsi"/>
+          <w:sz w:val="28"/>
+          <w:szCs w:val="28"/>
+        </w:rPr>
+        <w:t xml:space="preserve">, ale postupem času zjišťuje, že </w:t>
+      </w:r>
+      <w:r>
+        <w:rPr>
+          <w:rFonts w:asciiTheme="minorHAnsi" w:hAnsiTheme="minorHAnsi" w:cstheme="minorHAnsi"/>
+          <w:color w:val="00B050"/>
+          <w:sz w:val="28"/>
+          <w:szCs w:val="28"/>
+        </w:rPr>
+        <w:t>strana není to</w:t>
+      </w:r>
+      <w:r>
+        <w:rPr>
+          <w:rFonts w:asciiTheme="minorHAnsi" w:hAnsiTheme="minorHAnsi" w:cstheme="minorHAnsi"/>
+          <w:sz w:val="28"/>
+          <w:szCs w:val="28"/>
+        </w:rPr>
+        <w:t xml:space="preserve">, co by mělo </w:t>
+      </w:r>
+      <w:r>
+        <w:rPr>
+          <w:rFonts w:asciiTheme="minorHAnsi" w:hAnsiTheme="minorHAnsi" w:cstheme="minorHAnsi"/>
+          <w:color w:val="00B050"/>
+          <w:sz w:val="28"/>
+          <w:szCs w:val="28"/>
+        </w:rPr>
+        <w:t>navždy patřit do jeho života</w:t>
+      </w:r>
+      <w:r>
+        <w:rPr>
+          <w:rFonts w:asciiTheme="minorHAnsi" w:hAnsiTheme="minorHAnsi" w:cstheme="minorHAnsi"/>
+          <w:sz w:val="28"/>
+          <w:szCs w:val="28"/>
+        </w:rPr>
         <w:t xml:space="preserve">. </w:t>
       </w:r>
     </w:p>
@@ -3600,455 +4277,349 @@
       <w:r>
         <w:rPr>
           <w:rFonts w:asciiTheme="minorHAnsi" w:hAnsiTheme="minorHAnsi" w:cstheme="minorHAnsi"/>
-          <w:b/>
-          <w:bCs/>
+          <w:color w:val="FF0000"/>
+          <w:sz w:val="28"/>
+          <w:szCs w:val="28"/>
+        </w:rPr>
+        <w:t xml:space="preserve">V pubertě </w:t>
+      </w:r>
+      <w:r>
+        <w:rPr>
+          <w:rFonts w:asciiTheme="minorHAnsi" w:hAnsiTheme="minorHAnsi" w:cstheme="minorHAnsi"/>
+          <w:sz w:val="28"/>
+          <w:szCs w:val="28"/>
+        </w:rPr>
+        <w:t xml:space="preserve">se začíná </w:t>
+      </w:r>
+      <w:r>
+        <w:rPr>
+          <w:rFonts w:asciiTheme="minorHAnsi" w:hAnsiTheme="minorHAnsi" w:cstheme="minorHAnsi"/>
+          <w:color w:val="0070C0"/>
+          <w:sz w:val="28"/>
+          <w:szCs w:val="28"/>
+        </w:rPr>
+        <w:t>bouřit</w:t>
+      </w:r>
+      <w:r>
+        <w:rPr>
+          <w:rFonts w:asciiTheme="minorHAnsi" w:hAnsiTheme="minorHAnsi" w:cstheme="minorHAnsi"/>
+          <w:sz w:val="28"/>
+          <w:szCs w:val="28"/>
+        </w:rPr>
+        <w:t xml:space="preserve">. </w:t>
+      </w:r>
+    </w:p>
+    <w:p>
+      <w:pPr>
+        <w:spacing w:beforeLines="60" w:before="144" w:afterLines="60" w:after="144"/>
+        <w:rPr>
+          <w:rFonts w:asciiTheme="minorHAnsi" w:hAnsiTheme="minorHAnsi" w:cstheme="minorHAnsi"/>
+          <w:sz w:val="28"/>
+          <w:szCs w:val="28"/>
+        </w:rPr>
+      </w:pPr>
+      <w:r>
+        <w:rPr>
+          <w:rFonts w:asciiTheme="minorHAnsi" w:hAnsiTheme="minorHAnsi" w:cstheme="minorHAnsi"/>
+          <w:sz w:val="28"/>
+          <w:szCs w:val="28"/>
+        </w:rPr>
+        <w:t xml:space="preserve">Nechá si </w:t>
+      </w:r>
+      <w:r>
+        <w:rPr>
+          <w:rFonts w:asciiTheme="minorHAnsi" w:hAnsiTheme="minorHAnsi" w:cstheme="minorHAnsi"/>
+          <w:color w:val="0070C0"/>
+          <w:sz w:val="28"/>
+          <w:szCs w:val="28"/>
+        </w:rPr>
+        <w:t xml:space="preserve">narůst dlouhé vlasy </w:t>
+      </w:r>
+      <w:r>
+        <w:rPr>
+          <w:rFonts w:asciiTheme="minorHAnsi" w:hAnsiTheme="minorHAnsi" w:cstheme="minorHAnsi"/>
+          <w:sz w:val="28"/>
+          <w:szCs w:val="28"/>
+        </w:rPr>
+        <w:t xml:space="preserve">a </w:t>
+      </w:r>
+      <w:r>
+        <w:rPr>
+          <w:rFonts w:asciiTheme="minorHAnsi" w:hAnsiTheme="minorHAnsi" w:cstheme="minorHAnsi"/>
+          <w:color w:val="FF0000"/>
+          <w:sz w:val="28"/>
+          <w:szCs w:val="28"/>
+        </w:rPr>
+        <w:t xml:space="preserve">změní se </w:t>
+      </w:r>
+      <w:r>
+        <w:rPr>
+          <w:rFonts w:asciiTheme="minorHAnsi" w:hAnsiTheme="minorHAnsi" w:cstheme="minorHAnsi"/>
+          <w:sz w:val="28"/>
+          <w:szCs w:val="28"/>
+        </w:rPr>
+        <w:t xml:space="preserve">i jeho </w:t>
+      </w:r>
+      <w:r>
+        <w:rPr>
+          <w:rFonts w:asciiTheme="minorHAnsi" w:hAnsiTheme="minorHAnsi" w:cstheme="minorHAnsi"/>
+          <w:color w:val="0070C0"/>
+          <w:sz w:val="28"/>
+          <w:szCs w:val="28"/>
+        </w:rPr>
+        <w:t>postoje a názory ke světu</w:t>
+      </w:r>
+      <w:r>
+        <w:rPr>
+          <w:rFonts w:asciiTheme="minorHAnsi" w:hAnsiTheme="minorHAnsi" w:cstheme="minorHAnsi"/>
+          <w:sz w:val="28"/>
+          <w:szCs w:val="28"/>
+        </w:rPr>
+        <w:t xml:space="preserve">, které mu částečně </w:t>
+      </w:r>
+      <w:r>
+        <w:rPr>
+          <w:rFonts w:asciiTheme="minorHAnsi" w:hAnsiTheme="minorHAnsi" w:cstheme="minorHAnsi"/>
+          <w:color w:val="00B050"/>
+          <w:sz w:val="28"/>
+          <w:szCs w:val="28"/>
+        </w:rPr>
+        <w:t xml:space="preserve">pomáhá dotvářet </w:t>
+      </w:r>
+      <w:r>
+        <w:rPr>
+          <w:rFonts w:asciiTheme="minorHAnsi" w:hAnsiTheme="minorHAnsi" w:cstheme="minorHAnsi"/>
+          <w:sz w:val="28"/>
+          <w:szCs w:val="28"/>
+        </w:rPr>
+        <w:t xml:space="preserve">jeho </w:t>
+      </w:r>
+      <w:r>
+        <w:rPr>
+          <w:rFonts w:asciiTheme="minorHAnsi" w:hAnsiTheme="minorHAnsi" w:cstheme="minorHAnsi"/>
+          <w:color w:val="00B050"/>
+          <w:sz w:val="28"/>
+          <w:szCs w:val="28"/>
+        </w:rPr>
+        <w:t xml:space="preserve">starší bratr </w:t>
+      </w:r>
+      <w:r>
+        <w:rPr>
+          <w:rFonts w:asciiTheme="minorHAnsi" w:hAnsiTheme="minorHAnsi" w:cstheme="minorHAnsi"/>
+          <w:sz w:val="28"/>
+          <w:szCs w:val="28"/>
+        </w:rPr>
+        <w:t xml:space="preserve">(flákač a žrout jablek). </w:t>
+      </w:r>
+    </w:p>
+    <w:p>
+      <w:pPr>
+        <w:spacing w:beforeLines="60" w:before="144" w:afterLines="60" w:after="144"/>
+        <w:rPr>
+          <w:rFonts w:asciiTheme="minorHAnsi" w:hAnsiTheme="minorHAnsi" w:cstheme="minorHAnsi"/>
+          <w:sz w:val="28"/>
+          <w:szCs w:val="28"/>
+        </w:rPr>
+      </w:pPr>
+      <w:r>
+        <w:rPr>
+          <w:rFonts w:asciiTheme="minorHAnsi" w:hAnsiTheme="minorHAnsi" w:cstheme="minorHAnsi"/>
+          <w:sz w:val="28"/>
+          <w:szCs w:val="28"/>
+        </w:rPr>
+        <w:t xml:space="preserve">Jeho </w:t>
+      </w:r>
+      <w:r>
+        <w:rPr>
+          <w:rFonts w:asciiTheme="minorHAnsi" w:hAnsiTheme="minorHAnsi" w:cstheme="minorHAnsi"/>
+          <w:color w:val="FF0000"/>
+          <w:sz w:val="28"/>
+          <w:szCs w:val="28"/>
+        </w:rPr>
+        <w:t xml:space="preserve">život </w:t>
+      </w:r>
+      <w:r>
+        <w:rPr>
+          <w:rFonts w:asciiTheme="minorHAnsi" w:hAnsiTheme="minorHAnsi" w:cstheme="minorHAnsi"/>
+          <w:sz w:val="28"/>
+          <w:szCs w:val="28"/>
+        </w:rPr>
+        <w:t xml:space="preserve">stále </w:t>
+      </w:r>
+      <w:r>
+        <w:rPr>
+          <w:rFonts w:asciiTheme="minorHAnsi" w:hAnsiTheme="minorHAnsi" w:cstheme="minorHAnsi"/>
+          <w:color w:val="FF0000"/>
+          <w:sz w:val="28"/>
+          <w:szCs w:val="28"/>
+        </w:rPr>
+        <w:t xml:space="preserve">ovlivňuje </w:t>
+      </w:r>
+      <w:r>
+        <w:rPr>
+          <w:rFonts w:asciiTheme="minorHAnsi" w:hAnsiTheme="minorHAnsi" w:cstheme="minorHAnsi"/>
+          <w:color w:val="0070C0"/>
+          <w:sz w:val="28"/>
+          <w:szCs w:val="28"/>
+        </w:rPr>
+        <w:t xml:space="preserve">dlouhovlasá Andulka </w:t>
+      </w:r>
+      <w:r>
+        <w:rPr>
+          <w:rFonts w:asciiTheme="minorHAnsi" w:hAnsiTheme="minorHAnsi" w:cstheme="minorHAnsi"/>
+          <w:sz w:val="28"/>
+          <w:szCs w:val="28"/>
+        </w:rPr>
+        <w:t>s velkýma hlubokýma očima, které ho navždy uchvátily.</w:t>
+      </w:r>
+    </w:p>
+    <w:p>
+      <w:pPr>
+        <w:spacing w:beforeLines="60" w:before="144" w:afterLines="60" w:after="144"/>
+        <w:rPr>
+          <w:rFonts w:asciiTheme="minorHAnsi" w:hAnsiTheme="minorHAnsi" w:cstheme="minorHAnsi"/>
+          <w:sz w:val="28"/>
+          <w:szCs w:val="28"/>
+        </w:rPr>
+      </w:pPr>
+      <w:r>
+        <w:rPr>
+          <w:rFonts w:asciiTheme="minorHAnsi" w:hAnsiTheme="minorHAnsi" w:cstheme="minorHAnsi"/>
+          <w:sz w:val="28"/>
+          <w:szCs w:val="28"/>
+        </w:rPr>
+        <w:br/>
+      </w:r>
+      <w:r>
+        <w:rPr>
+          <w:rFonts w:asciiTheme="minorHAnsi" w:hAnsiTheme="minorHAnsi" w:cstheme="minorHAnsi"/>
+          <w:b/>
+          <w:bCs/>
+          <w:color w:val="FF0000"/>
+          <w:sz w:val="28"/>
+          <w:szCs w:val="28"/>
+        </w:rPr>
+        <w:t>Andulka</w:t>
+      </w:r>
+      <w:r>
+        <w:rPr>
+          <w:rFonts w:asciiTheme="minorHAnsi" w:hAnsiTheme="minorHAnsi" w:cstheme="minorHAnsi"/>
+          <w:sz w:val="28"/>
+          <w:szCs w:val="28"/>
+        </w:rPr>
+        <w:t xml:space="preserve"> </w:t>
+      </w:r>
+      <w:r>
+        <w:rPr>
+          <w:rFonts w:asciiTheme="minorHAnsi" w:hAnsiTheme="minorHAnsi" w:cstheme="minorHAnsi"/>
+          <w:sz w:val="28"/>
+          <w:szCs w:val="28"/>
+        </w:rPr>
+        <w:t xml:space="preserve">postupem času </w:t>
+      </w:r>
+      <w:r>
+        <w:rPr>
+          <w:rFonts w:asciiTheme="minorHAnsi" w:hAnsiTheme="minorHAnsi" w:cstheme="minorHAnsi"/>
+          <w:color w:val="0070C0"/>
+          <w:sz w:val="28"/>
+          <w:szCs w:val="28"/>
+        </w:rPr>
+        <w:t>zjišťuje</w:t>
+      </w:r>
+      <w:r>
+        <w:rPr>
+          <w:rFonts w:asciiTheme="minorHAnsi" w:hAnsiTheme="minorHAnsi" w:cstheme="minorHAnsi"/>
+          <w:sz w:val="28"/>
+          <w:szCs w:val="28"/>
+        </w:rPr>
+        <w:t xml:space="preserve">, </w:t>
+      </w:r>
+      <w:r>
+        <w:rPr>
+          <w:rFonts w:asciiTheme="minorHAnsi" w:hAnsiTheme="minorHAnsi" w:cstheme="minorHAnsi"/>
+          <w:color w:val="0070C0"/>
+          <w:sz w:val="28"/>
+          <w:szCs w:val="28"/>
+        </w:rPr>
+        <w:t>jak to s ní je v životě</w:t>
+      </w:r>
+      <w:r>
+        <w:rPr>
+          <w:rFonts w:asciiTheme="minorHAnsi" w:hAnsiTheme="minorHAnsi" w:cstheme="minorHAnsi"/>
+          <w:sz w:val="28"/>
+          <w:szCs w:val="28"/>
+        </w:rPr>
+        <w:t xml:space="preserve">, kde má své místo, </w:t>
+      </w:r>
+      <w:r>
+        <w:rPr>
+          <w:rFonts w:asciiTheme="minorHAnsi" w:hAnsiTheme="minorHAnsi" w:cstheme="minorHAnsi"/>
+          <w:color w:val="00B050"/>
+          <w:sz w:val="28"/>
+          <w:szCs w:val="28"/>
+        </w:rPr>
+        <w:t>jak zapůsobit na ostatní, aby dostala to, po čem nejvíce touží</w:t>
+      </w:r>
+      <w:r>
+        <w:rPr>
+          <w:rFonts w:asciiTheme="minorHAnsi" w:hAnsiTheme="minorHAnsi" w:cstheme="minorHAnsi"/>
+          <w:sz w:val="28"/>
+          <w:szCs w:val="28"/>
+        </w:rPr>
+        <w:t xml:space="preserve">. </w:t>
+      </w:r>
+    </w:p>
+    <w:p>
+      <w:pPr>
+        <w:spacing w:beforeLines="60" w:before="144" w:afterLines="60" w:after="144"/>
+        <w:rPr>
+          <w:rFonts w:asciiTheme="minorHAnsi" w:hAnsiTheme="minorHAnsi" w:cstheme="minorHAnsi"/>
+          <w:sz w:val="28"/>
+          <w:szCs w:val="28"/>
+        </w:rPr>
+      </w:pPr>
+      <w:r>
+        <w:rPr>
+          <w:rFonts w:asciiTheme="minorHAnsi" w:hAnsiTheme="minorHAnsi" w:cstheme="minorHAnsi"/>
+          <w:color w:val="FF0000"/>
+          <w:sz w:val="28"/>
+          <w:szCs w:val="28"/>
+        </w:rPr>
+        <w:t xml:space="preserve">Dospívá </w:t>
+      </w:r>
+      <w:r>
+        <w:rPr>
+          <w:rFonts w:asciiTheme="minorHAnsi" w:hAnsiTheme="minorHAnsi" w:cstheme="minorHAnsi"/>
+          <w:sz w:val="28"/>
+          <w:szCs w:val="28"/>
+        </w:rPr>
+        <w:t xml:space="preserve">v </w:t>
+      </w:r>
+      <w:r>
+        <w:rPr>
+          <w:rFonts w:asciiTheme="minorHAnsi" w:hAnsiTheme="minorHAnsi" w:cstheme="minorHAnsi"/>
+          <w:color w:val="0070C0"/>
+          <w:sz w:val="28"/>
+          <w:szCs w:val="28"/>
+        </w:rPr>
+        <w:t xml:space="preserve">krásnou ženu </w:t>
+      </w:r>
+      <w:r>
+        <w:rPr>
+          <w:rFonts w:asciiTheme="minorHAnsi" w:hAnsiTheme="minorHAnsi" w:cstheme="minorHAnsi"/>
+          <w:sz w:val="28"/>
+          <w:szCs w:val="28"/>
+        </w:rPr>
+        <w:t xml:space="preserve">se stále stejnýma hlubokýma hnědýma očima, které měla už i ve svém raném věku jako roztomilá Andulka. Anička je člověk s </w:t>
+      </w:r>
+      <w:r>
+        <w:rPr>
+          <w:rFonts w:asciiTheme="minorHAnsi" w:hAnsiTheme="minorHAnsi" w:cstheme="minorHAnsi"/>
           <w:color w:val="FF0000"/>
           <w:sz w:val="28"/>
           <w:szCs w:val="28"/>
         </w:rPr>
         <w:lastRenderedPageBreak/>
-        <w:t>Petr</w:t>
-      </w:r>
-      <w:r>
-        <w:rPr>
-          <w:rFonts w:asciiTheme="minorHAnsi" w:hAnsiTheme="minorHAnsi" w:cstheme="minorHAnsi"/>
-          <w:color w:val="FF0000"/>
-          <w:sz w:val="28"/>
-          <w:szCs w:val="28"/>
-        </w:rPr>
-        <w:t xml:space="preserve"> </w:t>
-      </w:r>
-      <w:r>
-        <w:rPr>
-          <w:rFonts w:asciiTheme="minorHAnsi" w:hAnsiTheme="minorHAnsi" w:cstheme="minorHAnsi"/>
-          <w:sz w:val="28"/>
-          <w:szCs w:val="28"/>
-        </w:rPr>
-        <w:t xml:space="preserve">je </w:t>
-      </w:r>
-      <w:r>
-        <w:rPr>
-          <w:rFonts w:asciiTheme="minorHAnsi" w:hAnsiTheme="minorHAnsi" w:cstheme="minorHAnsi"/>
-          <w:color w:val="00B050"/>
-          <w:sz w:val="28"/>
-          <w:szCs w:val="28"/>
-        </w:rPr>
-        <w:t>oddaným pionýrem</w:t>
-      </w:r>
-      <w:r>
-        <w:rPr>
-          <w:rFonts w:asciiTheme="minorHAnsi" w:hAnsiTheme="minorHAnsi" w:cstheme="minorHAnsi"/>
-          <w:sz w:val="28"/>
-          <w:szCs w:val="28"/>
-        </w:rPr>
-        <w:t xml:space="preserve">, </w:t>
-      </w:r>
-      <w:r>
-        <w:rPr>
-          <w:rFonts w:asciiTheme="minorHAnsi" w:hAnsiTheme="minorHAnsi" w:cstheme="minorHAnsi"/>
-          <w:color w:val="00B050"/>
-          <w:sz w:val="28"/>
-          <w:szCs w:val="28"/>
-        </w:rPr>
-        <w:t>snaží se poslouchat svého otce straníka</w:t>
-      </w:r>
-      <w:r>
-        <w:rPr>
-          <w:rFonts w:asciiTheme="minorHAnsi" w:hAnsiTheme="minorHAnsi" w:cstheme="minorHAnsi"/>
-          <w:sz w:val="28"/>
-          <w:szCs w:val="28"/>
-        </w:rPr>
-        <w:t xml:space="preserve">, ale postupem času zjišťuje, že </w:t>
-      </w:r>
-      <w:r>
-        <w:rPr>
-          <w:rFonts w:asciiTheme="minorHAnsi" w:hAnsiTheme="minorHAnsi" w:cstheme="minorHAnsi"/>
-          <w:color w:val="00B050"/>
-          <w:sz w:val="28"/>
-          <w:szCs w:val="28"/>
-        </w:rPr>
-        <w:t>strana není to</w:t>
-      </w:r>
-      <w:r>
-        <w:rPr>
-          <w:rFonts w:asciiTheme="minorHAnsi" w:hAnsiTheme="minorHAnsi" w:cstheme="minorHAnsi"/>
-          <w:sz w:val="28"/>
-          <w:szCs w:val="28"/>
-        </w:rPr>
-        <w:t xml:space="preserve">, co by mělo </w:t>
-      </w:r>
-      <w:r>
-        <w:rPr>
-          <w:rFonts w:asciiTheme="minorHAnsi" w:hAnsiTheme="minorHAnsi" w:cstheme="minorHAnsi"/>
-          <w:color w:val="00B050"/>
-          <w:sz w:val="28"/>
-          <w:szCs w:val="28"/>
-        </w:rPr>
-        <w:t>navždy patřit do jeho života</w:t>
-      </w:r>
-      <w:r>
-        <w:rPr>
-          <w:rFonts w:asciiTheme="minorHAnsi" w:hAnsiTheme="minorHAnsi" w:cstheme="minorHAnsi"/>
-          <w:sz w:val="28"/>
-          <w:szCs w:val="28"/>
-        </w:rPr>
-        <w:t xml:space="preserve">. </w:t>
-      </w:r>
-    </w:p>
-    <w:p>
-      <w:pPr>
-        <w:spacing w:beforeLines="60" w:before="144" w:afterLines="60" w:after="144"/>
-        <w:rPr>
-          <w:rFonts w:asciiTheme="minorHAnsi" w:hAnsiTheme="minorHAnsi" w:cstheme="minorHAnsi"/>
-          <w:sz w:val="28"/>
-          <w:szCs w:val="28"/>
-        </w:rPr>
-      </w:pPr>
-      <w:r>
-        <w:rPr>
-          <w:rFonts w:asciiTheme="minorHAnsi" w:hAnsiTheme="minorHAnsi" w:cstheme="minorHAnsi"/>
-          <w:color w:val="FF0000"/>
-          <w:sz w:val="28"/>
-          <w:szCs w:val="28"/>
-        </w:rPr>
-        <w:t xml:space="preserve">V pubertě </w:t>
-      </w:r>
-      <w:r>
-        <w:rPr>
-          <w:rFonts w:asciiTheme="minorHAnsi" w:hAnsiTheme="minorHAnsi" w:cstheme="minorHAnsi"/>
-          <w:sz w:val="28"/>
-          <w:szCs w:val="28"/>
-        </w:rPr>
-        <w:t xml:space="preserve">se začíná </w:t>
-      </w:r>
-      <w:r>
-        <w:rPr>
-          <w:rFonts w:asciiTheme="minorHAnsi" w:hAnsiTheme="minorHAnsi" w:cstheme="minorHAnsi"/>
-          <w:color w:val="0070C0"/>
-          <w:sz w:val="28"/>
-          <w:szCs w:val="28"/>
-        </w:rPr>
-        <w:t>bouřit</w:t>
-      </w:r>
-      <w:r>
-        <w:rPr>
-          <w:rFonts w:asciiTheme="minorHAnsi" w:hAnsiTheme="minorHAnsi" w:cstheme="minorHAnsi"/>
-          <w:sz w:val="28"/>
-          <w:szCs w:val="28"/>
-        </w:rPr>
-        <w:t xml:space="preserve">. </w:t>
-      </w:r>
-    </w:p>
-    <w:p>
-      <w:pPr>
-        <w:spacing w:beforeLines="60" w:before="144" w:afterLines="60" w:after="144"/>
-        <w:rPr>
-          <w:rFonts w:asciiTheme="minorHAnsi" w:hAnsiTheme="minorHAnsi" w:cstheme="minorHAnsi"/>
-          <w:sz w:val="28"/>
-          <w:szCs w:val="28"/>
-        </w:rPr>
-      </w:pPr>
-      <w:r>
-        <w:rPr>
-          <w:rFonts w:asciiTheme="minorHAnsi" w:hAnsiTheme="minorHAnsi" w:cstheme="minorHAnsi"/>
-          <w:sz w:val="28"/>
-          <w:szCs w:val="28"/>
-        </w:rPr>
-        <w:t xml:space="preserve">Nechá si </w:t>
-      </w:r>
-      <w:r>
-        <w:rPr>
-          <w:rFonts w:asciiTheme="minorHAnsi" w:hAnsiTheme="minorHAnsi" w:cstheme="minorHAnsi"/>
-          <w:color w:val="0070C0"/>
-          <w:sz w:val="28"/>
-          <w:szCs w:val="28"/>
-        </w:rPr>
-        <w:t xml:space="preserve">narůst dlouhé vlasy </w:t>
-      </w:r>
-      <w:r>
-        <w:rPr>
-          <w:rFonts w:asciiTheme="minorHAnsi" w:hAnsiTheme="minorHAnsi" w:cstheme="minorHAnsi"/>
-          <w:sz w:val="28"/>
-          <w:szCs w:val="28"/>
-        </w:rPr>
-        <w:t xml:space="preserve">a </w:t>
-      </w:r>
-      <w:r>
-        <w:rPr>
-          <w:rFonts w:asciiTheme="minorHAnsi" w:hAnsiTheme="minorHAnsi" w:cstheme="minorHAnsi"/>
-          <w:color w:val="FF0000"/>
-          <w:sz w:val="28"/>
-          <w:szCs w:val="28"/>
-        </w:rPr>
-        <w:t xml:space="preserve">změní se </w:t>
-      </w:r>
-      <w:r>
-        <w:rPr>
-          <w:rFonts w:asciiTheme="minorHAnsi" w:hAnsiTheme="minorHAnsi" w:cstheme="minorHAnsi"/>
-          <w:sz w:val="28"/>
-          <w:szCs w:val="28"/>
-        </w:rPr>
-        <w:t xml:space="preserve">i jeho </w:t>
-      </w:r>
-      <w:r>
-        <w:rPr>
-          <w:rFonts w:asciiTheme="minorHAnsi" w:hAnsiTheme="minorHAnsi" w:cstheme="minorHAnsi"/>
-          <w:color w:val="0070C0"/>
-          <w:sz w:val="28"/>
-          <w:szCs w:val="28"/>
-        </w:rPr>
-        <w:t>postoje a názory ke světu</w:t>
-      </w:r>
-      <w:r>
-        <w:rPr>
-          <w:rFonts w:asciiTheme="minorHAnsi" w:hAnsiTheme="minorHAnsi" w:cstheme="minorHAnsi"/>
-          <w:sz w:val="28"/>
-          <w:szCs w:val="28"/>
-        </w:rPr>
-        <w:t xml:space="preserve">, které mu částečně </w:t>
-      </w:r>
-      <w:r>
-        <w:rPr>
-          <w:rFonts w:asciiTheme="minorHAnsi" w:hAnsiTheme="minorHAnsi" w:cstheme="minorHAnsi"/>
-          <w:color w:val="00B050"/>
-          <w:sz w:val="28"/>
-          <w:szCs w:val="28"/>
-        </w:rPr>
-        <w:t xml:space="preserve">pomáhá dotvářet </w:t>
-      </w:r>
-      <w:r>
-        <w:rPr>
-          <w:rFonts w:asciiTheme="minorHAnsi" w:hAnsiTheme="minorHAnsi" w:cstheme="minorHAnsi"/>
-          <w:sz w:val="28"/>
-          <w:szCs w:val="28"/>
-        </w:rPr>
-        <w:t xml:space="preserve">jeho </w:t>
-      </w:r>
-      <w:r>
-        <w:rPr>
-          <w:rFonts w:asciiTheme="minorHAnsi" w:hAnsiTheme="minorHAnsi" w:cstheme="minorHAnsi"/>
-          <w:color w:val="00B050"/>
-          <w:sz w:val="28"/>
-          <w:szCs w:val="28"/>
-        </w:rPr>
-        <w:t xml:space="preserve">starší bratr </w:t>
-      </w:r>
-      <w:r>
-        <w:rPr>
-          <w:rFonts w:asciiTheme="minorHAnsi" w:hAnsiTheme="minorHAnsi" w:cstheme="minorHAnsi"/>
-          <w:sz w:val="28"/>
-          <w:szCs w:val="28"/>
-        </w:rPr>
-        <w:t xml:space="preserve">(flákač a žrout jablek). </w:t>
-      </w:r>
-    </w:p>
-    <w:p>
-      <w:pPr>
-        <w:spacing w:beforeLines="60" w:before="144" w:afterLines="60" w:after="144"/>
-        <w:rPr>
-          <w:rFonts w:asciiTheme="minorHAnsi" w:hAnsiTheme="minorHAnsi" w:cstheme="minorHAnsi"/>
-          <w:sz w:val="28"/>
-          <w:szCs w:val="28"/>
-        </w:rPr>
-      </w:pPr>
-      <w:r>
-        <w:rPr>
-          <w:rFonts w:asciiTheme="minorHAnsi" w:hAnsiTheme="minorHAnsi" w:cstheme="minorHAnsi"/>
-          <w:sz w:val="28"/>
-          <w:szCs w:val="28"/>
-        </w:rPr>
-        <w:t xml:space="preserve">Jeho </w:t>
-      </w:r>
-      <w:r>
-        <w:rPr>
-          <w:rFonts w:asciiTheme="minorHAnsi" w:hAnsiTheme="minorHAnsi" w:cstheme="minorHAnsi"/>
-          <w:color w:val="FF0000"/>
-          <w:sz w:val="28"/>
-          <w:szCs w:val="28"/>
-        </w:rPr>
-        <w:t xml:space="preserve">život </w:t>
-      </w:r>
-      <w:r>
-        <w:rPr>
-          <w:rFonts w:asciiTheme="minorHAnsi" w:hAnsiTheme="minorHAnsi" w:cstheme="minorHAnsi"/>
-          <w:sz w:val="28"/>
-          <w:szCs w:val="28"/>
-        </w:rPr>
-        <w:t xml:space="preserve">stále </w:t>
-      </w:r>
-      <w:r>
-        <w:rPr>
-          <w:rFonts w:asciiTheme="minorHAnsi" w:hAnsiTheme="minorHAnsi" w:cstheme="minorHAnsi"/>
-          <w:color w:val="FF0000"/>
-          <w:sz w:val="28"/>
-          <w:szCs w:val="28"/>
-        </w:rPr>
-        <w:t xml:space="preserve">ovlivňuje </w:t>
-      </w:r>
-      <w:r>
-        <w:rPr>
-          <w:rFonts w:asciiTheme="minorHAnsi" w:hAnsiTheme="minorHAnsi" w:cstheme="minorHAnsi"/>
-          <w:color w:val="0070C0"/>
-          <w:sz w:val="28"/>
-          <w:szCs w:val="28"/>
-        </w:rPr>
-        <w:t xml:space="preserve">dlouhovlasá Andulka </w:t>
-      </w:r>
-      <w:r>
-        <w:rPr>
-          <w:rFonts w:asciiTheme="minorHAnsi" w:hAnsiTheme="minorHAnsi" w:cstheme="minorHAnsi"/>
-          <w:sz w:val="28"/>
-          <w:szCs w:val="28"/>
-        </w:rPr>
-        <w:t>s velkýma hlubokýma očima, které ho navždy uchvátily.</w:t>
-      </w:r>
-    </w:p>
-    <w:p>
-      <w:pPr>
-        <w:spacing w:beforeLines="60" w:before="144" w:afterLines="60" w:after="144"/>
-        <w:rPr>
-          <w:rFonts w:asciiTheme="minorHAnsi" w:hAnsiTheme="minorHAnsi" w:cstheme="minorHAnsi"/>
-          <w:sz w:val="28"/>
-          <w:szCs w:val="28"/>
-        </w:rPr>
-      </w:pPr>
-      <w:r>
-        <w:rPr>
-          <w:rFonts w:asciiTheme="minorHAnsi" w:hAnsiTheme="minorHAnsi" w:cstheme="minorHAnsi"/>
-          <w:sz w:val="28"/>
-          <w:szCs w:val="28"/>
-        </w:rPr>
-        <w:br/>
-      </w:r>
-      <w:r>
-        <w:rPr>
-          <w:rFonts w:asciiTheme="minorHAnsi" w:hAnsiTheme="minorHAnsi" w:cstheme="minorHAnsi"/>
-          <w:b/>
-          <w:bCs/>
-          <w:color w:val="FF0000"/>
-          <w:sz w:val="28"/>
-          <w:szCs w:val="28"/>
-        </w:rPr>
-        <w:t>Andulka</w:t>
-      </w:r>
-      <w:r>
-        <w:rPr>
-          <w:rFonts w:asciiTheme="minorHAnsi" w:hAnsiTheme="minorHAnsi" w:cstheme="minorHAnsi"/>
-          <w:sz w:val="28"/>
-          <w:szCs w:val="28"/>
-        </w:rPr>
-        <w:t xml:space="preserve"> </w:t>
-      </w:r>
-      <w:r>
-        <w:rPr>
-          <w:rFonts w:asciiTheme="minorHAnsi" w:hAnsiTheme="minorHAnsi" w:cstheme="minorHAnsi"/>
-          <w:sz w:val="28"/>
-          <w:szCs w:val="28"/>
-        </w:rPr>
-        <w:t xml:space="preserve">postupem času </w:t>
-      </w:r>
-      <w:r>
-        <w:rPr>
-          <w:rFonts w:asciiTheme="minorHAnsi" w:hAnsiTheme="minorHAnsi" w:cstheme="minorHAnsi"/>
-          <w:color w:val="0070C0"/>
-          <w:sz w:val="28"/>
-          <w:szCs w:val="28"/>
-        </w:rPr>
-        <w:t>zjišťuje</w:t>
-      </w:r>
-      <w:r>
-        <w:rPr>
-          <w:rFonts w:asciiTheme="minorHAnsi" w:hAnsiTheme="minorHAnsi" w:cstheme="minorHAnsi"/>
-          <w:sz w:val="28"/>
-          <w:szCs w:val="28"/>
-        </w:rPr>
-        <w:t xml:space="preserve">, </w:t>
-      </w:r>
-      <w:r>
-        <w:rPr>
-          <w:rFonts w:asciiTheme="minorHAnsi" w:hAnsiTheme="minorHAnsi" w:cstheme="minorHAnsi"/>
-          <w:color w:val="0070C0"/>
-          <w:sz w:val="28"/>
-          <w:szCs w:val="28"/>
-        </w:rPr>
-        <w:t>jak to s ní je v životě</w:t>
-      </w:r>
-      <w:r>
-        <w:rPr>
-          <w:rFonts w:asciiTheme="minorHAnsi" w:hAnsiTheme="minorHAnsi" w:cstheme="minorHAnsi"/>
-          <w:sz w:val="28"/>
-          <w:szCs w:val="28"/>
-        </w:rPr>
-        <w:t xml:space="preserve">, kde má své místo, </w:t>
-      </w:r>
-      <w:r>
-        <w:rPr>
-          <w:rFonts w:asciiTheme="minorHAnsi" w:hAnsiTheme="minorHAnsi" w:cstheme="minorHAnsi"/>
-          <w:color w:val="00B050"/>
-          <w:sz w:val="28"/>
-          <w:szCs w:val="28"/>
-        </w:rPr>
-        <w:t>jak zapůsobit na ostatní, aby dostala to, po čem nejvíce touží</w:t>
-      </w:r>
-      <w:r>
-        <w:rPr>
-          <w:rFonts w:asciiTheme="minorHAnsi" w:hAnsiTheme="minorHAnsi" w:cstheme="minorHAnsi"/>
-          <w:sz w:val="28"/>
-          <w:szCs w:val="28"/>
-        </w:rPr>
-        <w:t xml:space="preserve">. </w:t>
-      </w:r>
-    </w:p>
-    <w:p>
-      <w:pPr>
-        <w:spacing w:beforeLines="60" w:before="144" w:afterLines="60" w:after="144"/>
-        <w:rPr>
-          <w:rFonts w:asciiTheme="minorHAnsi" w:hAnsiTheme="minorHAnsi" w:cstheme="minorHAnsi"/>
-          <w:sz w:val="28"/>
-          <w:szCs w:val="28"/>
-        </w:rPr>
-      </w:pPr>
-      <w:r>
-        <w:rPr>
-          <w:rFonts w:asciiTheme="minorHAnsi" w:hAnsiTheme="minorHAnsi" w:cstheme="minorHAnsi"/>
-          <w:color w:val="FF0000"/>
-          <w:sz w:val="28"/>
-          <w:szCs w:val="28"/>
-        </w:rPr>
-        <w:t xml:space="preserve">Dospívá </w:t>
-      </w:r>
-      <w:r>
-        <w:rPr>
-          <w:rFonts w:asciiTheme="minorHAnsi" w:hAnsiTheme="minorHAnsi" w:cstheme="minorHAnsi"/>
-          <w:sz w:val="28"/>
-          <w:szCs w:val="28"/>
-        </w:rPr>
-        <w:t xml:space="preserve">v </w:t>
-      </w:r>
-      <w:r>
-        <w:rPr>
-          <w:rFonts w:asciiTheme="minorHAnsi" w:hAnsiTheme="minorHAnsi" w:cstheme="minorHAnsi"/>
-          <w:color w:val="0070C0"/>
-          <w:sz w:val="28"/>
-          <w:szCs w:val="28"/>
-        </w:rPr>
-        <w:t xml:space="preserve">krásnou ženu </w:t>
-      </w:r>
-      <w:r>
-        <w:rPr>
-          <w:rFonts w:asciiTheme="minorHAnsi" w:hAnsiTheme="minorHAnsi" w:cstheme="minorHAnsi"/>
-          <w:sz w:val="28"/>
-          <w:szCs w:val="28"/>
-        </w:rPr>
-        <w:t xml:space="preserve">se stále stejnýma hlubokýma hnědýma očima, které měla už i ve svém raném věku jako roztomilá Andulka. Anička je člověk s </w:t>
-      </w:r>
-      <w:r>
-        <w:rPr>
-          <w:rFonts w:asciiTheme="minorHAnsi" w:hAnsiTheme="minorHAnsi" w:cstheme="minorHAnsi"/>
-          <w:color w:val="FF0000"/>
-          <w:sz w:val="28"/>
-          <w:szCs w:val="28"/>
-        </w:rPr>
         <w:t>neustálou potřebou pomáhat</w:t>
       </w:r>
       <w:r>
@@ -4093,6 +4664,27 @@
 <file path=word/numbering.xml><?xml version="1.0" encoding="utf-8"?>
 <w:numbering xmlns:wpc="http://schemas.microsoft.com/office/word/2010/wordprocessingCanvas" xmlns:cx="http://schemas.microsoft.com/office/drawing/2014/chartex" xmlns:cx1="http://schemas.microsoft.com/office/drawing/2015/9/8/chartex" xmlns:cx2="http://schemas.microsoft.com/office/drawing/2015/10/21/chartex" xmlns:cx3="http://schemas.microsoft.com/office/drawing/2016/5/9/chartex" xmlns:cx4="http://schemas.microsoft.com/office/drawing/2016/5/10/chartex" xmlns:cx5="http://schemas.microsoft.com/office/drawing/2016/5/11/chartex" xmlns:cx6="http://schemas.microsoft.com/office/drawing/2016/5/12/chartex" xmlns:cx7="http://schemas.microsoft.com/office/drawing/2016/5/13/chartex" xmlns:cx8="http://schemas.microsoft.com/office/drawing/2016/5/14/chartex" xmlns:mc="http://schemas.openxmlformats.org/markup-compatibility/2006" xmlns:aink="http://schemas.microsoft.com/office/drawing/2016/ink" xmlns:am3d="http://schemas.microsoft.com/office/drawing/2017/model3d" xmlns:o="urn:schemas-microsoft-com:office:office" xmlns:oel="http://schemas.microsoft.com/office/2019/extlst" xmlns:r="http://schemas.openxmlformats.org/officeDocument/2006/relationships" xmlns:m="http://schemas.openxmlformats.org/officeDocument/2006/math" xmlns:v="urn:schemas-microsoft-com:vml" xmlns:wp14="http://schemas.microsoft.com/office/word/2010/wordprocessingDrawing" xmlns:wp="http://schemas.openxmlformats.org/drawingml/2006/wordprocessingDrawing" xmlns:w10="urn:schemas-microsoft-com:office:word" xmlns:w="http://schemas.openxmlformats.org/wordprocessingml/2006/main" xmlns:w14="http://schemas.microsoft.com/office/word/2010/wordml" xmlns:w15="http://schemas.microsoft.com/office/word/2012/wordml" xmlns:w16cex="http://schemas.microsoft.com/office/word/2018/wordml/cex" xmlns:w16cid="http://schemas.microsoft.com/office/word/2016/wordml/cid" xmlns:w16="http://schemas.microsoft.com/office/word/2018/wordml" xmlns:w16du="http://schemas.microsoft.com/office/word/2023/wordml/word16du" xmlns:w16sdtdh="http://schemas.microsoft.com/office/word/2020/wordml/sdtdatahash" xmlns:w16se="http://schemas.microsoft.com/office/word/2015/wordml/symex" xmlns:wpg="http://schemas.microsoft.com/office/word/2010/wordprocessingGroup" xmlns:wpi="http://schemas.microsoft.com/office/word/2010/wordprocessingInk" xmlns:wne="http://schemas.microsoft.com/office/word/2006/wordml" xmlns:wps="http://schemas.microsoft.com/office/word/2010/wordprocessingShape" mc:Ignorable="w14 w15 w16se w16cid w16 w16cex w16sdtdh wp14">
   <w:abstractNum w:abstractNumId="0" w15:restartNumberingAfterBreak="0">
+    <w:nsid w:val="FFFFFF89"/>
+    <w:multiLevelType w:val="singleLevel"/>
+    <w:tmpl w:val="F028CC22"/>
+    <w:lvl w:ilvl="0">
+      <w:start w:val="1"/>
+      <w:numFmt w:val="bullet"/>
+      <w:pStyle w:val="ListBullet"/>
+      <w:lvlText w:val=""/>
+      <w:lvlJc w:val="left"/>
+      <w:pPr>
+        <w:tabs>
+          <w:tab w:val="num" w:pos="360"/>
+        </w:tabs>
+        <w:ind w:left="360" w:hanging="360"/>
+      </w:pPr>
+      <w:rPr>
+        <w:rFonts w:ascii="Symbol" w:hAnsi="Symbol" w:hint="default"/>
+      </w:rPr>
+    </w:lvl>
+  </w:abstractNum>
+  <w:abstractNum w:abstractNumId="1" w15:restartNumberingAfterBreak="0">
     <w:nsid w:val="11B74B12"/>
     <w:multiLevelType w:val="hybridMultilevel"/>
     <w:tmpl w:val="5B9845EC"/>
@@ -4205,7 +4797,7 @@
       </w:rPr>
     </w:lvl>
   </w:abstractNum>
-  <w:abstractNum w:abstractNumId="1" w15:restartNumberingAfterBreak="0">
+  <w:abstractNum w:abstractNumId="2" w15:restartNumberingAfterBreak="0">
     <w:nsid w:val="2673493D"/>
     <w:multiLevelType w:val="hybridMultilevel"/>
     <w:tmpl w:val="FD1243AC"/>
@@ -4318,7 +4910,7 @@
       </w:rPr>
     </w:lvl>
   </w:abstractNum>
-  <w:abstractNum w:abstractNumId="2" w15:restartNumberingAfterBreak="0">
+  <w:abstractNum w:abstractNumId="3" w15:restartNumberingAfterBreak="0">
     <w:nsid w:val="2675053E"/>
     <w:multiLevelType w:val="hybridMultilevel"/>
     <w:tmpl w:val="B6CC37E2"/>
@@ -4431,7 +5023,7 @@
       </w:rPr>
     </w:lvl>
   </w:abstractNum>
-  <w:abstractNum w:abstractNumId="3" w15:restartNumberingAfterBreak="0">
+  <w:abstractNum w:abstractNumId="4" w15:restartNumberingAfterBreak="0">
     <w:nsid w:val="2EC90FD1"/>
     <w:multiLevelType w:val="hybridMultilevel"/>
     <w:tmpl w:val="D64EED02"/>
@@ -4544,7 +5136,7 @@
       </w:rPr>
     </w:lvl>
   </w:abstractNum>
-  <w:abstractNum w:abstractNumId="4" w15:restartNumberingAfterBreak="0">
+  <w:abstractNum w:abstractNumId="5" w15:restartNumberingAfterBreak="0">
     <w:nsid w:val="61B52E38"/>
     <w:multiLevelType w:val="hybridMultilevel"/>
     <w:tmpl w:val="B6406BE2"/>
@@ -4657,7 +5249,7 @@
       </w:rPr>
     </w:lvl>
   </w:abstractNum>
-  <w:abstractNum w:abstractNumId="5" w15:restartNumberingAfterBreak="0">
+  <w:abstractNum w:abstractNumId="6" w15:restartNumberingAfterBreak="0">
     <w:nsid w:val="6E062705"/>
     <w:multiLevelType w:val="multilevel"/>
     <w:tmpl w:val="5C64FC2C"/>
@@ -4709,7 +5301,7 @@
         <w:sz w:val="20"/>
       </w:rPr>
     </w:lvl>
-    <w:lvl w:ilvl="3" w:tentative="1">
+    <w:lvl w:ilvl="3">
       <w:start w:val="1"/>
       <w:numFmt w:val="bullet"/>
       <w:lvlText w:val=""/>
@@ -4806,7 +5398,7 @@
       </w:rPr>
     </w:lvl>
   </w:abstractNum>
-  <w:abstractNum w:abstractNumId="6" w15:restartNumberingAfterBreak="0">
+  <w:abstractNum w:abstractNumId="7" w15:restartNumberingAfterBreak="0">
     <w:nsid w:val="7C9365E4"/>
     <w:multiLevelType w:val="hybridMultilevel"/>
     <w:tmpl w:val="6D96A2BC"/>
@@ -4919,7 +5511,7 @@
       </w:rPr>
     </w:lvl>
   </w:abstractNum>
-  <w:abstractNum w:abstractNumId="7" w15:restartNumberingAfterBreak="0">
+  <w:abstractNum w:abstractNumId="8" w15:restartNumberingAfterBreak="0">
     <w:nsid w:val="7D3F203B"/>
     <w:multiLevelType w:val="hybridMultilevel"/>
     <w:tmpl w:val="846CCD26"/>
@@ -5033,28 +5625,31 @@
     </w:lvl>
   </w:abstractNum>
   <w:num w:numId="1" w16cid:durableId="1830515065">
+    <w:abstractNumId w:val="6"/>
+  </w:num>
+  <w:num w:numId="2" w16cid:durableId="820389812">
     <w:abstractNumId w:val="5"/>
   </w:num>
-  <w:num w:numId="2" w16cid:durableId="820389812">
+  <w:num w:numId="3" w16cid:durableId="652835505">
     <w:abstractNumId w:val="4"/>
   </w:num>
-  <w:num w:numId="3" w16cid:durableId="652835505">
+  <w:num w:numId="4" w16cid:durableId="1852646205">
+    <w:abstractNumId w:val="1"/>
+  </w:num>
+  <w:num w:numId="5" w16cid:durableId="974871248">
+    <w:abstractNumId w:val="2"/>
+  </w:num>
+  <w:num w:numId="6" w16cid:durableId="902716368">
+    <w:abstractNumId w:val="7"/>
+  </w:num>
+  <w:num w:numId="7" w16cid:durableId="368140795">
     <w:abstractNumId w:val="3"/>
   </w:num>
-  <w:num w:numId="4" w16cid:durableId="1852646205">
+  <w:num w:numId="8" w16cid:durableId="1445149659">
+    <w:abstractNumId w:val="8"/>
+  </w:num>
+  <w:num w:numId="9" w16cid:durableId="284851554">
     <w:abstractNumId w:val="0"/>
-  </w:num>
-  <w:num w:numId="5" w16cid:durableId="974871248">
-    <w:abstractNumId w:val="1"/>
-  </w:num>
-  <w:num w:numId="6" w16cid:durableId="902716368">
-    <w:abstractNumId w:val="6"/>
-  </w:num>
-  <w:num w:numId="7" w16cid:durableId="368140795">
-    <w:abstractNumId w:val="2"/>
-  </w:num>
-  <w:num w:numId="8" w16cid:durableId="1445149659">
-    <w:abstractNumId w:val="7"/>
   </w:num>
 </w:numbering>
 </file>
@@ -5564,6 +6159,19 @@
       <w:spacing w:before="100" w:beforeAutospacing="1" w:after="100" w:afterAutospacing="1"/>
     </w:pPr>
   </w:style>
+  <w:style w:type="paragraph" w:styleId="ListBullet">
+    <w:name w:val="List Bullet"/>
+    <w:basedOn w:val="Normal"/>
+    <w:uiPriority w:val="99"/>
+    <w:unhideWhenUsed/>
+    <w:rsid w:val="00356190"/>
+    <w:pPr>
+      <w:numPr>
+        <w:numId w:val="9"/>
+      </w:numPr>
+      <w:contextualSpacing/>
+    </w:pPr>
+  </w:style>
 </w:styles>
 </file>
 

</xml_diff>